<commit_message>
- improve effiency - fix watermask position
</commit_message>
<xml_diff>
--- a/TDSCreator/Resources/template.docx
+++ b/TDSCreator/Resources/template.docx
@@ -545,6 +545,14 @@
           <w:sz w:val="32"/>
           <w:szCs w:val="32"/>
         </w:rPr>
+        <w:t>(</w:t>
+      </w:r>
+      <w:r>
+        <w:rPr>
+          <w:rFonts w:asciiTheme="minorHAnsi" w:eastAsia="微軟正黑體" w:hAnsiTheme="minorHAnsi" w:cs="Arial" w:hint="eastAsia"/>
+          <w:sz w:val="32"/>
+          <w:szCs w:val="32"/>
+        </w:rPr>
         <w:t>yyyy</w:t>
       </w:r>
       <w:r>
@@ -587,6 +595,16 @@
         </w:rPr>
         <w:t>日</w:t>
       </w:r>
+      <w:r>
+        <w:rPr>
+          <w:rFonts w:asciiTheme="minorHAnsi" w:eastAsia="微軟正黑體" w:hAnsiTheme="minorHAnsi" w:cs="Arial" w:hint="eastAsia"/>
+          <w:sz w:val="32"/>
+          <w:szCs w:val="32"/>
+        </w:rPr>
+        <w:t>)</w:t>
+      </w:r>
+      <w:bookmarkStart w:id="0" w:name="_GoBack"/>
+      <w:bookmarkEnd w:id="0"/>
     </w:p>
     <w:p>
       <w:pPr>
@@ -712,8 +730,6 @@
         </w:rPr>
         <w:t>item1</w:t>
       </w:r>
-      <w:bookmarkStart w:id="0" w:name="_GoBack"/>
-      <w:bookmarkEnd w:id="0"/>
     </w:p>
     <w:p>
       <w:pPr>
@@ -4066,7 +4082,7 @@
 </file>
 
 <file path=customXml/itemProps1.xml><?xml version="1.0" encoding="utf-8"?>
-<ds:datastoreItem xmlns:ds="http://schemas.openxmlformats.org/officeDocument/2006/customXml" ds:itemID="{9B836987-9BE4-409A-BF93-2E2E31D518FC}">
+<ds:datastoreItem xmlns:ds="http://schemas.openxmlformats.org/officeDocument/2006/customXml" ds:itemID="{630BED06-AB11-4A04-99EF-D10ED2CE8CC2}">
   <ds:schemaRefs>
     <ds:schemaRef ds:uri="http://schemas.openxmlformats.org/officeDocument/2006/bibliography"/>
   </ds:schemaRefs>

</xml_diff>

<commit_message>
Add FTP upload function
</commit_message>
<xml_diff>
--- a/TDSCreator/Resources/template.docx
+++ b/TDSCreator/Resources/template.docx
@@ -603,8 +603,6 @@
         </w:rPr>
         <w:t>)</w:t>
       </w:r>
-      <w:bookmarkStart w:id="0" w:name="_GoBack"/>
-      <w:bookmarkEnd w:id="0"/>
     </w:p>
     <w:p>
       <w:pPr>
@@ -1231,6 +1229,8 @@
         </w:rPr>
         <w:t>item12</w:t>
       </w:r>
+      <w:bookmarkStart w:id="0" w:name="_GoBack"/>
+      <w:bookmarkEnd w:id="0"/>
     </w:p>
     <w:p>
       <w:pPr>
@@ -1330,6 +1330,7 @@
         <w:jc w:val="center"/>
         <w:rPr>
           <w:rFonts w:asciiTheme="minorHAnsi" w:eastAsia="微軟正黑體" w:hAnsiTheme="minorHAnsi" w:cstheme="minorHAnsi"/>
+          <w:spacing w:val="-1"/>
           <w:sz w:val="28"/>
           <w:szCs w:val="28"/>
         </w:rPr>
@@ -1359,6 +1360,49 @@
           <w:szCs w:val="28"/>
         </w:rPr>
         <w:t>item15</w:t>
+      </w:r>
+    </w:p>
+    <w:p>
+      <w:pPr>
+        <w:tabs>
+          <w:tab w:val="right" w:leader="dot" w:pos="8306"/>
+        </w:tabs>
+        <w:snapToGrid w:val="0"/>
+        <w:spacing w:before="228"/>
+        <w:ind w:right="1"/>
+        <w:jc w:val="center"/>
+        <w:rPr>
+          <w:rFonts w:asciiTheme="minorHAnsi" w:eastAsia="微軟正黑體" w:hAnsiTheme="minorHAnsi" w:cstheme="minorHAnsi"/>
+          <w:sz w:val="28"/>
+          <w:szCs w:val="28"/>
+        </w:rPr>
+      </w:pPr>
+      <w:r>
+        <w:rPr>
+          <w:rFonts w:asciiTheme="minorHAnsi" w:eastAsia="微軟正黑體" w:hAnsiTheme="minorHAnsi" w:cstheme="minorHAnsi" w:hint="eastAsia"/>
+          <w:spacing w:val="-1"/>
+          <w:sz w:val="28"/>
+          <w:szCs w:val="28"/>
+        </w:rPr>
+        <w:t>附件</w:t>
+      </w:r>
+      <w:r>
+        <w:rPr>
+          <w:rFonts w:asciiTheme="minorHAnsi" w:eastAsia="微軟正黑體" w:hAnsiTheme="minorHAnsi" w:cstheme="minorHAnsi"/>
+          <w:spacing w:val="-1"/>
+          <w:sz w:val="28"/>
+          <w:szCs w:val="28"/>
+        </w:rPr>
+        <w:tab/>
+      </w:r>
+      <w:r>
+        <w:rPr>
+          <w:rFonts w:asciiTheme="minorHAnsi" w:eastAsia="微軟正黑體" w:hAnsiTheme="minorHAnsi" w:cstheme="minorHAnsi"/>
+          <w:spacing w:val="-1"/>
+          <w:sz w:val="28"/>
+          <w:szCs w:val="28"/>
+        </w:rPr>
+        <w:t>item16</w:t>
       </w:r>
     </w:p>
     <w:sectPr>
@@ -1451,7 +1495,25 @@
         <w:szCs w:val="18"/>
         <w:lang w:bidi="hi-IN"/>
       </w:rPr>
-      <w:t>以上內文資訊具有機密性，僅限於東聯化學有限公司內部使用。</w:t>
+      <w:t>以上內文資訊具有機密性，僅限於東聯化學</w:t>
+    </w:r>
+    <w:r>
+      <w:rPr>
+        <w:rFonts w:asciiTheme="minorHAnsi" w:eastAsia="微軟正黑體" w:hAnsiTheme="minorHAnsi" w:cstheme="minorHAnsi" w:hint="eastAsia"/>
+        <w:sz w:val="18"/>
+        <w:szCs w:val="18"/>
+        <w:lang w:bidi="hi-IN"/>
+      </w:rPr>
+      <w:t>股份</w:t>
+    </w:r>
+    <w:r>
+      <w:rPr>
+        <w:rFonts w:asciiTheme="minorHAnsi" w:eastAsia="微軟正黑體" w:hAnsiTheme="minorHAnsi" w:cstheme="minorHAnsi"/>
+        <w:sz w:val="18"/>
+        <w:szCs w:val="18"/>
+        <w:lang w:bidi="hi-IN"/>
+      </w:rPr>
+      <w:t>有限公司內部使用</w:t>
     </w:r>
   </w:p>
   <w:p>
@@ -1475,7 +1537,7 @@
         <w:szCs w:val="18"/>
         <w:lang w:bidi="hi-IN"/>
       </w:rPr>
-      <w:t>The above containing confidential information for OUCC internal use only.</w:t>
+      <w:t>The above containing confidential information for OUCC internal use only</w:t>
     </w:r>
   </w:p>
 </w:ftr>
@@ -4082,7 +4144,7 @@
 </file>
 
 <file path=customXml/itemProps1.xml><?xml version="1.0" encoding="utf-8"?>
-<ds:datastoreItem xmlns:ds="http://schemas.openxmlformats.org/officeDocument/2006/customXml" ds:itemID="{630BED06-AB11-4A04-99EF-D10ED2CE8CC2}">
+<ds:datastoreItem xmlns:ds="http://schemas.openxmlformats.org/officeDocument/2006/customXml" ds:itemID="{432CCCCB-9E6B-4D8A-9891-74EADCED52F4}">
   <ds:schemaRefs>
     <ds:schemaRef ds:uri="http://schemas.openxmlformats.org/officeDocument/2006/bibliography"/>
   </ds:schemaRefs>

</xml_diff>

<commit_message>
2.2.0 - Auto fille filename
</commit_message>
<xml_diff>
--- a/TDSCreator/Resources/template.docx
+++ b/TDSCreator/Resources/template.docx
@@ -614,9 +614,12 @@
           <w:lang w:eastAsia="zh-TW"/>
         </w:rPr>
         <w:sectPr>
-          <w:headerReference w:type="default" r:id="rId8"/>
-          <w:footerReference w:type="even" r:id="rId9"/>
-          <w:footerReference w:type="default" r:id="rId10"/>
+          <w:headerReference w:type="even" r:id="rId8"/>
+          <w:headerReference w:type="default" r:id="rId9"/>
+          <w:footerReference w:type="even" r:id="rId10"/>
+          <w:footerReference w:type="default" r:id="rId11"/>
+          <w:headerReference w:type="first" r:id="rId12"/>
+          <w:footerReference w:type="first" r:id="rId13"/>
           <w:pgSz w:w="11906" w:h="16838"/>
           <w:pgMar w:top="1440" w:right="709" w:bottom="1440" w:left="709" w:header="113" w:footer="113" w:gutter="0"/>
           <w:cols w:space="425"/>
@@ -1229,8 +1232,6 @@
         </w:rPr>
         <w:t>item12</w:t>
       </w:r>
-      <w:bookmarkStart w:id="0" w:name="_GoBack"/>
-      <w:bookmarkEnd w:id="0"/>
     </w:p>
     <w:p>
       <w:pPr>
@@ -1543,6 +1544,16 @@
 </w:ftr>
 </file>
 
+<file path=word/footer3.xml><?xml version="1.0" encoding="utf-8"?>
+<w:ftr xmlns:wpc="http://schemas.microsoft.com/office/word/2010/wordprocessingCanvas" xmlns:mc="http://schemas.openxmlformats.org/markup-compatibility/2006" xmlns:o="urn:schemas-microsoft-com:office:office" xmlns:r="http://schemas.openxmlformats.org/officeDocument/2006/relationships" xmlns:m="http://schemas.openxmlformats.org/officeDocument/2006/math" xmlns:v="urn:schemas-microsoft-com:vml" xmlns:wp14="http://schemas.microsoft.com/office/word/2010/wordprocessingDrawing" xmlns:wp="http://schemas.openxmlformats.org/drawingml/2006/wordprocessingDrawing" xmlns:w10="urn:schemas-microsoft-com:office:word" xmlns:w="http://schemas.openxmlformats.org/wordprocessingml/2006/main" xmlns:w14="http://schemas.microsoft.com/office/word/2010/wordml" xmlns:w15="http://schemas.microsoft.com/office/word/2012/wordml" xmlns:wpg="http://schemas.microsoft.com/office/word/2010/wordprocessingGroup" xmlns:wpi="http://schemas.microsoft.com/office/word/2010/wordprocessingInk" xmlns:wne="http://schemas.microsoft.com/office/word/2006/wordml" xmlns:wps="http://schemas.microsoft.com/office/word/2010/wordprocessingShape" mc:Ignorable="w14 w15 wp14">
+  <w:p>
+    <w:pPr>
+      <w:pStyle w:val="a4"/>
+    </w:pPr>
+  </w:p>
+</w:ftr>
+</file>
+
 <file path=word/footnotes.xml><?xml version="1.0" encoding="utf-8"?>
 <w:footnotes xmlns:wpc="http://schemas.microsoft.com/office/word/2010/wordprocessingCanvas" xmlns:mc="http://schemas.openxmlformats.org/markup-compatibility/2006" xmlns:o="urn:schemas-microsoft-com:office:office" xmlns:r="http://schemas.openxmlformats.org/officeDocument/2006/relationships" xmlns:m="http://schemas.openxmlformats.org/officeDocument/2006/math" xmlns:v="urn:schemas-microsoft-com:vml" xmlns:wp14="http://schemas.microsoft.com/office/word/2010/wordprocessingDrawing" xmlns:wp="http://schemas.openxmlformats.org/drawingml/2006/wordprocessingDrawing" xmlns:w10="urn:schemas-microsoft-com:office:word" xmlns:w="http://schemas.openxmlformats.org/wordprocessingml/2006/main" xmlns:w14="http://schemas.microsoft.com/office/word/2010/wordml" xmlns:w15="http://schemas.microsoft.com/office/word/2012/wordml" xmlns:wpg="http://schemas.microsoft.com/office/word/2010/wordprocessingGroup" xmlns:wpi="http://schemas.microsoft.com/office/word/2010/wordprocessingInk" xmlns:wne="http://schemas.microsoft.com/office/word/2006/wordml" xmlns:wps="http://schemas.microsoft.com/office/word/2010/wordprocessingShape" mc:Ignorable="w14 w15 wp14">
   <w:footnote w:type="separator" w:id="-1">
@@ -1563,6 +1574,16 @@
 </file>
 
 <file path=word/header1.xml><?xml version="1.0" encoding="utf-8"?>
+<w:hdr xmlns:wpc="http://schemas.microsoft.com/office/word/2010/wordprocessingCanvas" xmlns:mc="http://schemas.openxmlformats.org/markup-compatibility/2006" xmlns:o="urn:schemas-microsoft-com:office:office" xmlns:r="http://schemas.openxmlformats.org/officeDocument/2006/relationships" xmlns:m="http://schemas.openxmlformats.org/officeDocument/2006/math" xmlns:v="urn:schemas-microsoft-com:vml" xmlns:wp14="http://schemas.microsoft.com/office/word/2010/wordprocessingDrawing" xmlns:wp="http://schemas.openxmlformats.org/drawingml/2006/wordprocessingDrawing" xmlns:w10="urn:schemas-microsoft-com:office:word" xmlns:w="http://schemas.openxmlformats.org/wordprocessingml/2006/main" xmlns:w14="http://schemas.microsoft.com/office/word/2010/wordml" xmlns:w15="http://schemas.microsoft.com/office/word/2012/wordml" xmlns:wpg="http://schemas.microsoft.com/office/word/2010/wordprocessingGroup" xmlns:wpi="http://schemas.microsoft.com/office/word/2010/wordprocessingInk" xmlns:wne="http://schemas.microsoft.com/office/word/2006/wordml" xmlns:wps="http://schemas.microsoft.com/office/word/2010/wordprocessingShape" mc:Ignorable="w14 w15 wp14">
+  <w:p>
+    <w:pPr>
+      <w:pStyle w:val="a3"/>
+    </w:pPr>
+  </w:p>
+</w:hdr>
+</file>
+
+<file path=word/header2.xml><?xml version="1.0" encoding="utf-8"?>
 <w:hdr xmlns:wpc="http://schemas.microsoft.com/office/word/2010/wordprocessingCanvas" xmlns:mc="http://schemas.openxmlformats.org/markup-compatibility/2006" xmlns:o="urn:schemas-microsoft-com:office:office" xmlns:r="http://schemas.openxmlformats.org/officeDocument/2006/relationships" xmlns:m="http://schemas.openxmlformats.org/officeDocument/2006/math" xmlns:v="urn:schemas-microsoft-com:vml" xmlns:wp14="http://schemas.microsoft.com/office/word/2010/wordprocessingDrawing" xmlns:wp="http://schemas.openxmlformats.org/drawingml/2006/wordprocessingDrawing" xmlns:w10="urn:schemas-microsoft-com:office:word" xmlns:w="http://schemas.openxmlformats.org/wordprocessingml/2006/main" xmlns:w14="http://schemas.microsoft.com/office/word/2010/wordml" xmlns:w15="http://schemas.microsoft.com/office/word/2012/wordml" xmlns:wpg="http://schemas.microsoft.com/office/word/2010/wordprocessingGroup" xmlns:wpi="http://schemas.microsoft.com/office/word/2010/wordprocessingInk" xmlns:wne="http://schemas.microsoft.com/office/word/2006/wordml" xmlns:wps="http://schemas.microsoft.com/office/word/2010/wordprocessingShape" mc:Ignorable="w14 w15 wp14">
   <w:p>
     <w:pPr>
@@ -1669,11 +1690,51 @@
     </w:r>
     <w:r>
       <w:rPr>
+        <w:rFonts w:asciiTheme="minorHAnsi" w:eastAsia="微軟正黑體" w:hAnsiTheme="minorHAnsi" w:cstheme="minorHAnsi" w:hint="eastAsia"/>
+        <w:sz w:val="16"/>
+      </w:rPr>
+      <w:t>76</w:t>
+    </w:r>
+    <w:r>
+      <w:rPr>
         <w:rFonts w:asciiTheme="minorHAnsi" w:eastAsia="微軟正黑體" w:hAnsiTheme="minorHAnsi" w:cstheme="minorHAnsi"/>
         <w:sz w:val="16"/>
       </w:rPr>
-      <w:t>76-PC-08-01</w:t>
+      <w:t>-PC-</w:t>
     </w:r>
+    <w:r>
+      <w:rPr>
+        <w:rFonts w:asciiTheme="minorHAnsi" w:eastAsia="微軟正黑體" w:hAnsiTheme="minorHAnsi" w:cstheme="minorHAnsi" w:hint="eastAsia"/>
+        <w:sz w:val="16"/>
+      </w:rPr>
+      <w:t>0</w:t>
+    </w:r>
+    <w:r>
+      <w:rPr>
+        <w:rFonts w:asciiTheme="minorHAnsi" w:eastAsia="微軟正黑體" w:hAnsiTheme="minorHAnsi" w:cstheme="minorHAnsi" w:hint="eastAsia"/>
+        <w:sz w:val="16"/>
+      </w:rPr>
+      <w:t>8</w:t>
+    </w:r>
+    <w:bookmarkStart w:id="0" w:name="_GoBack"/>
+    <w:bookmarkEnd w:id="0"/>
+    <w:r>
+      <w:rPr>
+        <w:rFonts w:asciiTheme="minorHAnsi" w:eastAsia="微軟正黑體" w:hAnsiTheme="minorHAnsi" w:cstheme="minorHAnsi"/>
+        <w:sz w:val="16"/>
+      </w:rPr>
+      <w:t>-01</w:t>
+    </w:r>
+  </w:p>
+</w:hdr>
+</file>
+
+<file path=word/header3.xml><?xml version="1.0" encoding="utf-8"?>
+<w:hdr xmlns:wpc="http://schemas.microsoft.com/office/word/2010/wordprocessingCanvas" xmlns:mc="http://schemas.openxmlformats.org/markup-compatibility/2006" xmlns:o="urn:schemas-microsoft-com:office:office" xmlns:r="http://schemas.openxmlformats.org/officeDocument/2006/relationships" xmlns:m="http://schemas.openxmlformats.org/officeDocument/2006/math" xmlns:v="urn:schemas-microsoft-com:vml" xmlns:wp14="http://schemas.microsoft.com/office/word/2010/wordprocessingDrawing" xmlns:wp="http://schemas.openxmlformats.org/drawingml/2006/wordprocessingDrawing" xmlns:w10="urn:schemas-microsoft-com:office:word" xmlns:w="http://schemas.openxmlformats.org/wordprocessingml/2006/main" xmlns:w14="http://schemas.microsoft.com/office/word/2010/wordml" xmlns:w15="http://schemas.microsoft.com/office/word/2012/wordml" xmlns:wpg="http://schemas.microsoft.com/office/word/2010/wordprocessingGroup" xmlns:wpi="http://schemas.microsoft.com/office/word/2010/wordprocessingInk" xmlns:wne="http://schemas.microsoft.com/office/word/2006/wordml" xmlns:wps="http://schemas.microsoft.com/office/word/2010/wordprocessingShape" mc:Ignorable="w14 w15 wp14">
+  <w:p>
+    <w:pPr>
+      <w:pStyle w:val="a3"/>
+    </w:pPr>
   </w:p>
 </w:hdr>
 </file>
@@ -4144,7 +4205,7 @@
 </file>
 
 <file path=customXml/itemProps1.xml><?xml version="1.0" encoding="utf-8"?>
-<ds:datastoreItem xmlns:ds="http://schemas.openxmlformats.org/officeDocument/2006/customXml" ds:itemID="{432CCCCB-9E6B-4D8A-9891-74EADCED52F4}">
+<ds:datastoreItem xmlns:ds="http://schemas.openxmlformats.org/officeDocument/2006/customXml" ds:itemID="{F70BFFFC-A65A-4ED9-B070-0D6768DA8AAF}">
   <ds:schemaRefs>
     <ds:schemaRef ds:uri="http://schemas.openxmlformats.org/officeDocument/2006/bibliography"/>
   </ds:schemaRefs>

</xml_diff>

<commit_message>
v2.9 - improve efficiency
</commit_message>
<xml_diff>
--- a/TDSCreator/Resources/template.docx
+++ b/TDSCreator/Resources/template.docx
@@ -1,6 +1,6 @@
 
 <file path=word/document.xml><?xml version="1.0" encoding="utf-8"?>
-<w:document xmlns:wpc="http://schemas.microsoft.com/office/word/2010/wordprocessingCanvas" xmlns:mc="http://schemas.openxmlformats.org/markup-compatibility/2006" xmlns:o="urn:schemas-microsoft-com:office:office" xmlns:r="http://schemas.openxmlformats.org/officeDocument/2006/relationships" xmlns:m="http://schemas.openxmlformats.org/officeDocument/2006/math" xmlns:v="urn:schemas-microsoft-com:vml" xmlns:wp14="http://schemas.microsoft.com/office/word/2010/wordprocessingDrawing" xmlns:wp="http://schemas.openxmlformats.org/drawingml/2006/wordprocessingDrawing" xmlns:w10="urn:schemas-microsoft-com:office:word" xmlns:w="http://schemas.openxmlformats.org/wordprocessingml/2006/main" xmlns:w14="http://schemas.microsoft.com/office/word/2010/wordml" xmlns:w15="http://schemas.microsoft.com/office/word/2012/wordml" xmlns:wpg="http://schemas.microsoft.com/office/word/2010/wordprocessingGroup" xmlns:wpi="http://schemas.microsoft.com/office/word/2010/wordprocessingInk" xmlns:wne="http://schemas.microsoft.com/office/word/2006/wordml" xmlns:wps="http://schemas.microsoft.com/office/word/2010/wordprocessingShape" mc:Ignorable="w14 w15 wp14">
+<w:document xmlns:wpc="http://schemas.microsoft.com/office/word/2010/wordprocessingCanvas" xmlns:mc="http://schemas.openxmlformats.org/markup-compatibility/2006" xmlns:o="urn:schemas-microsoft-com:office:office" xmlns:r="http://schemas.openxmlformats.org/officeDocument/2006/relationships" xmlns:m="http://schemas.openxmlformats.org/officeDocument/2006/math" xmlns:v="urn:schemas-microsoft-com:vml" xmlns:wp14="http://schemas.microsoft.com/office/word/2010/wordprocessingDrawing" xmlns:wp="http://schemas.openxmlformats.org/drawingml/2006/wordprocessingDrawing" xmlns:w10="urn:schemas-microsoft-com:office:word" xmlns:w="http://schemas.openxmlformats.org/wordprocessingml/2006/main" xmlns:w14="http://schemas.microsoft.com/office/word/2010/wordml" xmlns:wpg="http://schemas.microsoft.com/office/word/2010/wordprocessingGroup" xmlns:wpi="http://schemas.microsoft.com/office/word/2010/wordprocessingInk" xmlns:wne="http://schemas.microsoft.com/office/word/2006/wordml" xmlns:wps="http://schemas.microsoft.com/office/word/2010/wordprocessingShape" mc:Ignorable="w14 wp14">
   <w:body>
     <w:p>
       <w:pPr>
@@ -15,6 +15,8 @@
           <w:szCs w:val="28"/>
         </w:rPr>
       </w:pPr>
+      <w:bookmarkStart w:id="0" w:name="_GoBack"/>
+      <w:bookmarkEnd w:id="0"/>
       <w:r>
         <w:rPr>
           <w:rFonts w:asciiTheme="minorHAnsi" w:eastAsia="微軟正黑體" w:hAnsiTheme="minorHAnsi" w:cs="Arial"/>
@@ -30,7 +32,27 @@
           <w:szCs w:val="28"/>
           <w:u w:val="single"/>
         </w:rPr>
-        <w:t>(ver)</w:t>
+        <w:t>(</w:t>
+      </w:r>
+      <w:proofErr w:type="spellStart"/>
+      <w:r>
+        <w:rPr>
+          <w:rFonts w:asciiTheme="minorHAnsi" w:eastAsia="微軟正黑體" w:hAnsiTheme="minorHAnsi" w:cs="Arial"/>
+          <w:sz w:val="28"/>
+          <w:szCs w:val="28"/>
+          <w:u w:val="single"/>
+        </w:rPr>
+        <w:t>ver</w:t>
+      </w:r>
+      <w:proofErr w:type="spellEnd"/>
+      <w:r>
+        <w:rPr>
+          <w:rFonts w:asciiTheme="minorHAnsi" w:eastAsia="微軟正黑體" w:hAnsiTheme="minorHAnsi" w:cs="Arial"/>
+          <w:sz w:val="28"/>
+          <w:szCs w:val="28"/>
+          <w:u w:val="single"/>
+        </w:rPr>
+        <w:t>)</w:t>
       </w:r>
     </w:p>
     <w:p>
@@ -124,6 +146,7 @@
         </w:rPr>
         <w:t>(</w:t>
       </w:r>
+      <w:proofErr w:type="spellStart"/>
       <w:r>
         <w:rPr>
           <w:rFonts w:asciiTheme="minorHAnsi" w:eastAsia="微軟正黑體" w:hAnsiTheme="minorHAnsi" w:cs="Arial"/>
@@ -132,6 +155,7 @@
         </w:rPr>
         <w:t>tdsName</w:t>
       </w:r>
+      <w:proofErr w:type="spellEnd"/>
       <w:r>
         <w:rPr>
           <w:rFonts w:asciiTheme="minorHAnsi" w:eastAsia="微軟正黑體" w:hAnsiTheme="minorHAnsi" w:cs="Arial" w:hint="eastAsia"/>
@@ -547,6 +571,7 @@
         </w:rPr>
         <w:t>(</w:t>
       </w:r>
+      <w:proofErr w:type="spellStart"/>
       <w:r>
         <w:rPr>
           <w:rFonts w:asciiTheme="minorHAnsi" w:eastAsia="微軟正黑體" w:hAnsiTheme="minorHAnsi" w:cs="Arial" w:hint="eastAsia"/>
@@ -555,6 +580,7 @@
         </w:rPr>
         <w:t>yyyy</w:t>
       </w:r>
+      <w:proofErr w:type="spellEnd"/>
       <w:r>
         <w:rPr>
           <w:rFonts w:asciiTheme="minorHAnsi" w:eastAsia="微軟正黑體" w:hAnsiTheme="minorHAnsi" w:cs="Arial"/>
@@ -579,6 +605,7 @@
         </w:rPr>
         <w:t>月</w:t>
       </w:r>
+      <w:proofErr w:type="spellStart"/>
       <w:r>
         <w:rPr>
           <w:rFonts w:asciiTheme="minorHAnsi" w:eastAsia="微軟正黑體" w:hAnsiTheme="minorHAnsi" w:cs="Arial"/>
@@ -587,6 +614,7 @@
         </w:rPr>
         <w:t>dd</w:t>
       </w:r>
+      <w:proofErr w:type="spellEnd"/>
       <w:r>
         <w:rPr>
           <w:rFonts w:asciiTheme="minorHAnsi" w:eastAsia="微軟正黑體" w:hAnsiTheme="minorHAnsi" w:cs="Arial"/>
@@ -614,14 +642,11 @@
           <w:lang w:eastAsia="zh-TW"/>
         </w:rPr>
         <w:sectPr>
-          <w:headerReference w:type="even" r:id="rId8"/>
           <w:headerReference w:type="default" r:id="rId9"/>
           <w:footerReference w:type="even" r:id="rId10"/>
           <w:footerReference w:type="default" r:id="rId11"/>
-          <w:headerReference w:type="first" r:id="rId12"/>
-          <w:footerReference w:type="first" r:id="rId13"/>
           <w:pgSz w:w="11906" w:h="16838"/>
-          <w:pgMar w:top="1440" w:right="709" w:bottom="1440" w:left="709" w:header="113" w:footer="113" w:gutter="0"/>
+          <w:pgMar w:top="1440" w:right="709" w:bottom="1440" w:left="709" w:header="567" w:footer="567" w:gutter="0"/>
           <w:cols w:space="425"/>
           <w:docGrid w:type="lines" w:linePitch="360"/>
         </w:sectPr>
@@ -1417,7 +1442,7 @@
 </file>
 
 <file path=word/endnotes.xml><?xml version="1.0" encoding="utf-8"?>
-<w:endnotes xmlns:wpc="http://schemas.microsoft.com/office/word/2010/wordprocessingCanvas" xmlns:mc="http://schemas.openxmlformats.org/markup-compatibility/2006" xmlns:o="urn:schemas-microsoft-com:office:office" xmlns:r="http://schemas.openxmlformats.org/officeDocument/2006/relationships" xmlns:m="http://schemas.openxmlformats.org/officeDocument/2006/math" xmlns:v="urn:schemas-microsoft-com:vml" xmlns:wp14="http://schemas.microsoft.com/office/word/2010/wordprocessingDrawing" xmlns:wp="http://schemas.openxmlformats.org/drawingml/2006/wordprocessingDrawing" xmlns:w10="urn:schemas-microsoft-com:office:word" xmlns:w="http://schemas.openxmlformats.org/wordprocessingml/2006/main" xmlns:w14="http://schemas.microsoft.com/office/word/2010/wordml" xmlns:w15="http://schemas.microsoft.com/office/word/2012/wordml" xmlns:wpg="http://schemas.microsoft.com/office/word/2010/wordprocessingGroup" xmlns:wpi="http://schemas.microsoft.com/office/word/2010/wordprocessingInk" xmlns:wne="http://schemas.microsoft.com/office/word/2006/wordml" xmlns:wps="http://schemas.microsoft.com/office/word/2010/wordprocessingShape" mc:Ignorable="w14 w15 wp14">
+<w:endnotes xmlns:wpc="http://schemas.microsoft.com/office/word/2010/wordprocessingCanvas" xmlns:mc="http://schemas.openxmlformats.org/markup-compatibility/2006" xmlns:o="urn:schemas-microsoft-com:office:office" xmlns:r="http://schemas.openxmlformats.org/officeDocument/2006/relationships" xmlns:m="http://schemas.openxmlformats.org/officeDocument/2006/math" xmlns:v="urn:schemas-microsoft-com:vml" xmlns:wp14="http://schemas.microsoft.com/office/word/2010/wordprocessingDrawing" xmlns:wp="http://schemas.openxmlformats.org/drawingml/2006/wordprocessingDrawing" xmlns:w10="urn:schemas-microsoft-com:office:word" xmlns:w="http://schemas.openxmlformats.org/wordprocessingml/2006/main" xmlns:w14="http://schemas.microsoft.com/office/word/2010/wordml" xmlns:wpg="http://schemas.microsoft.com/office/word/2010/wordprocessingGroup" xmlns:wpi="http://schemas.microsoft.com/office/word/2010/wordprocessingInk" xmlns:wne="http://schemas.microsoft.com/office/word/2006/wordml" xmlns:wps="http://schemas.microsoft.com/office/word/2010/wordprocessingShape" mc:Ignorable="w14 wp14">
   <w:endnote w:type="separator" w:id="-1">
     <w:p>
       <w:r>
@@ -1436,7 +1461,7 @@
 </file>
 
 <file path=word/footer1.xml><?xml version="1.0" encoding="utf-8"?>
-<w:ftr xmlns:wpc="http://schemas.microsoft.com/office/word/2010/wordprocessingCanvas" xmlns:mc="http://schemas.openxmlformats.org/markup-compatibility/2006" xmlns:o="urn:schemas-microsoft-com:office:office" xmlns:r="http://schemas.openxmlformats.org/officeDocument/2006/relationships" xmlns:m="http://schemas.openxmlformats.org/officeDocument/2006/math" xmlns:v="urn:schemas-microsoft-com:vml" xmlns:wp14="http://schemas.microsoft.com/office/word/2010/wordprocessingDrawing" xmlns:wp="http://schemas.openxmlformats.org/drawingml/2006/wordprocessingDrawing" xmlns:w10="urn:schemas-microsoft-com:office:word" xmlns:w="http://schemas.openxmlformats.org/wordprocessingml/2006/main" xmlns:w14="http://schemas.microsoft.com/office/word/2010/wordml" xmlns:w15="http://schemas.microsoft.com/office/word/2012/wordml" xmlns:wpg="http://schemas.microsoft.com/office/word/2010/wordprocessingGroup" xmlns:wpi="http://schemas.microsoft.com/office/word/2010/wordprocessingInk" xmlns:wne="http://schemas.microsoft.com/office/word/2006/wordml" xmlns:wps="http://schemas.microsoft.com/office/word/2010/wordprocessingShape" mc:Ignorable="w14 w15 wp14">
+<w:ftr xmlns:wpc="http://schemas.microsoft.com/office/word/2010/wordprocessingCanvas" xmlns:mc="http://schemas.openxmlformats.org/markup-compatibility/2006" xmlns:o="urn:schemas-microsoft-com:office:office" xmlns:r="http://schemas.openxmlformats.org/officeDocument/2006/relationships" xmlns:m="http://schemas.openxmlformats.org/officeDocument/2006/math" xmlns:v="urn:schemas-microsoft-com:vml" xmlns:wp14="http://schemas.microsoft.com/office/word/2010/wordprocessingDrawing" xmlns:wp="http://schemas.openxmlformats.org/drawingml/2006/wordprocessingDrawing" xmlns:w10="urn:schemas-microsoft-com:office:word" xmlns:w="http://schemas.openxmlformats.org/wordprocessingml/2006/main" xmlns:w14="http://schemas.microsoft.com/office/word/2010/wordml" xmlns:wpg="http://schemas.microsoft.com/office/word/2010/wordprocessingGroup" xmlns:wpi="http://schemas.microsoft.com/office/word/2010/wordprocessingInk" xmlns:wne="http://schemas.microsoft.com/office/word/2006/wordml" xmlns:wps="http://schemas.microsoft.com/office/word/2010/wordprocessingShape" mc:Ignorable="w14 wp14">
   <w:p>
     <w:pPr>
       <w:pStyle w:val="a4"/>
@@ -1474,7 +1499,7 @@
 </file>
 
 <file path=word/footer2.xml><?xml version="1.0" encoding="utf-8"?>
-<w:ftr xmlns:wpc="http://schemas.microsoft.com/office/word/2010/wordprocessingCanvas" xmlns:mc="http://schemas.openxmlformats.org/markup-compatibility/2006" xmlns:o="urn:schemas-microsoft-com:office:office" xmlns:r="http://schemas.openxmlformats.org/officeDocument/2006/relationships" xmlns:m="http://schemas.openxmlformats.org/officeDocument/2006/math" xmlns:v="urn:schemas-microsoft-com:vml" xmlns:wp14="http://schemas.microsoft.com/office/word/2010/wordprocessingDrawing" xmlns:wp="http://schemas.openxmlformats.org/drawingml/2006/wordprocessingDrawing" xmlns:w10="urn:schemas-microsoft-com:office:word" xmlns:w="http://schemas.openxmlformats.org/wordprocessingml/2006/main" xmlns:w14="http://schemas.microsoft.com/office/word/2010/wordml" xmlns:w15="http://schemas.microsoft.com/office/word/2012/wordml" xmlns:wpg="http://schemas.microsoft.com/office/word/2010/wordprocessingGroup" xmlns:wpi="http://schemas.microsoft.com/office/word/2010/wordprocessingInk" xmlns:wne="http://schemas.microsoft.com/office/word/2006/wordml" xmlns:wps="http://schemas.microsoft.com/office/word/2010/wordprocessingShape" mc:Ignorable="w14 w15 wp14">
+<w:ftr xmlns:wpc="http://schemas.microsoft.com/office/word/2010/wordprocessingCanvas" xmlns:mc="http://schemas.openxmlformats.org/markup-compatibility/2006" xmlns:o="urn:schemas-microsoft-com:office:office" xmlns:r="http://schemas.openxmlformats.org/officeDocument/2006/relationships" xmlns:m="http://schemas.openxmlformats.org/officeDocument/2006/math" xmlns:v="urn:schemas-microsoft-com:vml" xmlns:wp14="http://schemas.microsoft.com/office/word/2010/wordprocessingDrawing" xmlns:wp="http://schemas.openxmlformats.org/drawingml/2006/wordprocessingDrawing" xmlns:w10="urn:schemas-microsoft-com:office:word" xmlns:w="http://schemas.openxmlformats.org/wordprocessingml/2006/main" xmlns:w14="http://schemas.microsoft.com/office/word/2010/wordml" xmlns:wpg="http://schemas.microsoft.com/office/word/2010/wordprocessingGroup" xmlns:wpi="http://schemas.microsoft.com/office/word/2010/wordprocessingInk" xmlns:wne="http://schemas.microsoft.com/office/word/2006/wordml" xmlns:wps="http://schemas.microsoft.com/office/word/2010/wordprocessingShape" mc:Ignorable="w14 wp14">
   <w:p>
     <w:pPr>
       <w:widowControl/>
@@ -1544,18 +1569,8 @@
 </w:ftr>
 </file>
 
-<file path=word/footer3.xml><?xml version="1.0" encoding="utf-8"?>
-<w:ftr xmlns:wpc="http://schemas.microsoft.com/office/word/2010/wordprocessingCanvas" xmlns:mc="http://schemas.openxmlformats.org/markup-compatibility/2006" xmlns:o="urn:schemas-microsoft-com:office:office" xmlns:r="http://schemas.openxmlformats.org/officeDocument/2006/relationships" xmlns:m="http://schemas.openxmlformats.org/officeDocument/2006/math" xmlns:v="urn:schemas-microsoft-com:vml" xmlns:wp14="http://schemas.microsoft.com/office/word/2010/wordprocessingDrawing" xmlns:wp="http://schemas.openxmlformats.org/drawingml/2006/wordprocessingDrawing" xmlns:w10="urn:schemas-microsoft-com:office:word" xmlns:w="http://schemas.openxmlformats.org/wordprocessingml/2006/main" xmlns:w14="http://schemas.microsoft.com/office/word/2010/wordml" xmlns:w15="http://schemas.microsoft.com/office/word/2012/wordml" xmlns:wpg="http://schemas.microsoft.com/office/word/2010/wordprocessingGroup" xmlns:wpi="http://schemas.microsoft.com/office/word/2010/wordprocessingInk" xmlns:wne="http://schemas.microsoft.com/office/word/2006/wordml" xmlns:wps="http://schemas.microsoft.com/office/word/2010/wordprocessingShape" mc:Ignorable="w14 w15 wp14">
-  <w:p>
-    <w:pPr>
-      <w:pStyle w:val="a4"/>
-    </w:pPr>
-  </w:p>
-</w:ftr>
-</file>
-
 <file path=word/footnotes.xml><?xml version="1.0" encoding="utf-8"?>
-<w:footnotes xmlns:wpc="http://schemas.microsoft.com/office/word/2010/wordprocessingCanvas" xmlns:mc="http://schemas.openxmlformats.org/markup-compatibility/2006" xmlns:o="urn:schemas-microsoft-com:office:office" xmlns:r="http://schemas.openxmlformats.org/officeDocument/2006/relationships" xmlns:m="http://schemas.openxmlformats.org/officeDocument/2006/math" xmlns:v="urn:schemas-microsoft-com:vml" xmlns:wp14="http://schemas.microsoft.com/office/word/2010/wordprocessingDrawing" xmlns:wp="http://schemas.openxmlformats.org/drawingml/2006/wordprocessingDrawing" xmlns:w10="urn:schemas-microsoft-com:office:word" xmlns:w="http://schemas.openxmlformats.org/wordprocessingml/2006/main" xmlns:w14="http://schemas.microsoft.com/office/word/2010/wordml" xmlns:w15="http://schemas.microsoft.com/office/word/2012/wordml" xmlns:wpg="http://schemas.microsoft.com/office/word/2010/wordprocessingGroup" xmlns:wpi="http://schemas.microsoft.com/office/word/2010/wordprocessingInk" xmlns:wne="http://schemas.microsoft.com/office/word/2006/wordml" xmlns:wps="http://schemas.microsoft.com/office/word/2010/wordprocessingShape" mc:Ignorable="w14 w15 wp14">
+<w:footnotes xmlns:wpc="http://schemas.microsoft.com/office/word/2010/wordprocessingCanvas" xmlns:mc="http://schemas.openxmlformats.org/markup-compatibility/2006" xmlns:o="urn:schemas-microsoft-com:office:office" xmlns:r="http://schemas.openxmlformats.org/officeDocument/2006/relationships" xmlns:m="http://schemas.openxmlformats.org/officeDocument/2006/math" xmlns:v="urn:schemas-microsoft-com:vml" xmlns:wp14="http://schemas.microsoft.com/office/word/2010/wordprocessingDrawing" xmlns:wp="http://schemas.openxmlformats.org/drawingml/2006/wordprocessingDrawing" xmlns:w10="urn:schemas-microsoft-com:office:word" xmlns:w="http://schemas.openxmlformats.org/wordprocessingml/2006/main" xmlns:w14="http://schemas.microsoft.com/office/word/2010/wordml" xmlns:wpg="http://schemas.microsoft.com/office/word/2010/wordprocessingGroup" xmlns:wpi="http://schemas.microsoft.com/office/word/2010/wordprocessingInk" xmlns:wne="http://schemas.microsoft.com/office/word/2006/wordml" xmlns:wps="http://schemas.microsoft.com/office/word/2010/wordprocessingShape" mc:Ignorable="w14 wp14">
   <w:footnote w:type="separator" w:id="-1">
     <w:p>
       <w:r>
@@ -1574,113 +1589,55 @@
 </file>
 
 <file path=word/header1.xml><?xml version="1.0" encoding="utf-8"?>
-<w:hdr xmlns:wpc="http://schemas.microsoft.com/office/word/2010/wordprocessingCanvas" xmlns:mc="http://schemas.openxmlformats.org/markup-compatibility/2006" xmlns:o="urn:schemas-microsoft-com:office:office" xmlns:r="http://schemas.openxmlformats.org/officeDocument/2006/relationships" xmlns:m="http://schemas.openxmlformats.org/officeDocument/2006/math" xmlns:v="urn:schemas-microsoft-com:vml" xmlns:wp14="http://schemas.microsoft.com/office/word/2010/wordprocessingDrawing" xmlns:wp="http://schemas.openxmlformats.org/drawingml/2006/wordprocessingDrawing" xmlns:w10="urn:schemas-microsoft-com:office:word" xmlns:w="http://schemas.openxmlformats.org/wordprocessingml/2006/main" xmlns:w14="http://schemas.microsoft.com/office/word/2010/wordml" xmlns:w15="http://schemas.microsoft.com/office/word/2012/wordml" xmlns:wpg="http://schemas.microsoft.com/office/word/2010/wordprocessingGroup" xmlns:wpi="http://schemas.microsoft.com/office/word/2010/wordprocessingInk" xmlns:wne="http://schemas.microsoft.com/office/word/2006/wordml" xmlns:wps="http://schemas.microsoft.com/office/word/2010/wordprocessingShape" mc:Ignorable="w14 w15 wp14">
+<w:hdr xmlns:wpc="http://schemas.microsoft.com/office/word/2010/wordprocessingCanvas" xmlns:mc="http://schemas.openxmlformats.org/markup-compatibility/2006" xmlns:o="urn:schemas-microsoft-com:office:office" xmlns:r="http://schemas.openxmlformats.org/officeDocument/2006/relationships" xmlns:m="http://schemas.openxmlformats.org/officeDocument/2006/math" xmlns:v="urn:schemas-microsoft-com:vml" xmlns:wp14="http://schemas.microsoft.com/office/word/2010/wordprocessingDrawing" xmlns:wp="http://schemas.openxmlformats.org/drawingml/2006/wordprocessingDrawing" xmlns:w10="urn:schemas-microsoft-com:office:word" xmlns:w="http://schemas.openxmlformats.org/wordprocessingml/2006/main" xmlns:w14="http://schemas.microsoft.com/office/word/2010/wordml" xmlns:wpg="http://schemas.microsoft.com/office/word/2010/wordprocessingGroup" xmlns:wpi="http://schemas.microsoft.com/office/word/2010/wordprocessingInk" xmlns:wne="http://schemas.microsoft.com/office/word/2006/wordml" xmlns:wps="http://schemas.microsoft.com/office/word/2010/wordprocessingShape" mc:Ignorable="w14 wp14">
   <w:p>
     <w:pPr>
       <w:pStyle w:val="a3"/>
+      <w:rPr>
+        <w:rFonts w:ascii="微軟正黑體" w:eastAsia="微軟正黑體" w:hAnsi="微軟正黑體"/>
+        <w:sz w:val="16"/>
+      </w:rPr>
     </w:pPr>
+    <w:r>
+      <w:rPr>
+        <w:rFonts w:ascii="微軟正黑體" w:eastAsia="微軟正黑體" w:hAnsi="微軟正黑體"/>
+        <w:sz w:val="16"/>
+      </w:rPr>
+      <w:pict>
+        <v:shapetype id="_x0000_t75" coordsize="21600,21600" o:spt="75" o:preferrelative="t" path="m@4@5l@4@11@9@11@9@5xe" filled="f" stroked="f">
+          <v:stroke joinstyle="miter"/>
+          <v:formulas>
+            <v:f eqn="if lineDrawn pixelLineWidth 0"/>
+            <v:f eqn="sum @0 1 0"/>
+            <v:f eqn="sum 0 0 @1"/>
+            <v:f eqn="prod @2 1 2"/>
+            <v:f eqn="prod @3 21600 pixelWidth"/>
+            <v:f eqn="prod @3 21600 pixelHeight"/>
+            <v:f eqn="sum @0 0 1"/>
+            <v:f eqn="prod @6 1 2"/>
+            <v:f eqn="prod @7 21600 pixelWidth"/>
+            <v:f eqn="sum @8 21600 0"/>
+            <v:f eqn="prod @7 21600 pixelHeight"/>
+            <v:f eqn="sum @10 21600 0"/>
+          </v:formulas>
+          <v:path o:extrusionok="f" gradientshapeok="t" o:connecttype="rect"/>
+          <o:lock v:ext="edit" aspectratio="t"/>
+        </v:shapetype>
+        <v:shape id="_x0000_i1025" type="#_x0000_t75" style="width:283.5pt;height:45.75pt">
+          <v:imagedata r:id="rId1" o:title="logo-oucc-full_preview"/>
+        </v:shape>
+      </w:pict>
+    </w:r>
   </w:p>
-</w:hdr>
-</file>
-
-<file path=word/header2.xml><?xml version="1.0" encoding="utf-8"?>
-<w:hdr xmlns:wpc="http://schemas.microsoft.com/office/word/2010/wordprocessingCanvas" xmlns:mc="http://schemas.openxmlformats.org/markup-compatibility/2006" xmlns:o="urn:schemas-microsoft-com:office:office" xmlns:r="http://schemas.openxmlformats.org/officeDocument/2006/relationships" xmlns:m="http://schemas.openxmlformats.org/officeDocument/2006/math" xmlns:v="urn:schemas-microsoft-com:vml" xmlns:wp14="http://schemas.microsoft.com/office/word/2010/wordprocessingDrawing" xmlns:wp="http://schemas.openxmlformats.org/drawingml/2006/wordprocessingDrawing" xmlns:w10="urn:schemas-microsoft-com:office:word" xmlns:w="http://schemas.openxmlformats.org/wordprocessingml/2006/main" xmlns:w14="http://schemas.microsoft.com/office/word/2010/wordml" xmlns:w15="http://schemas.microsoft.com/office/word/2012/wordml" xmlns:wpg="http://schemas.microsoft.com/office/word/2010/wordprocessingGroup" xmlns:wpi="http://schemas.microsoft.com/office/word/2010/wordprocessingInk" xmlns:wne="http://schemas.microsoft.com/office/word/2006/wordml" xmlns:wps="http://schemas.microsoft.com/office/word/2010/wordprocessingShape" mc:Ignorable="w14 w15 wp14">
   <w:p>
     <w:pPr>
       <w:pStyle w:val="a3"/>
+      <w:jc w:val="right"/>
       <w:rPr>
         <w:rFonts w:ascii="微軟正黑體" w:eastAsia="微軟正黑體" w:hAnsi="微軟正黑體"/>
         <w:sz w:val="16"/>
       </w:rPr>
     </w:pPr>
-    <w:r>
-      <w:rPr>
-        <w:rFonts w:eastAsia="標楷體"/>
-        <w:noProof/>
-        <w:sz w:val="52"/>
-      </w:rPr>
-      <w:drawing>
-        <wp:inline distT="0" distB="0" distL="0" distR="0" wp14:anchorId="3A85A1DA" wp14:editId="339EF2D3">
-          <wp:extent cx="2286000" cy="368300"/>
-          <wp:effectExtent l="0" t="0" r="0" b="0"/>
-          <wp:docPr id="1" name="圖片 1" descr="logo2"/>
-          <wp:cNvGraphicFramePr>
-            <a:graphicFrameLocks xmlns:a="http://schemas.openxmlformats.org/drawingml/2006/main" noChangeAspect="1"/>
-          </wp:cNvGraphicFramePr>
-          <a:graphic xmlns:a="http://schemas.openxmlformats.org/drawingml/2006/main">
-            <a:graphicData uri="http://schemas.openxmlformats.org/drawingml/2006/picture">
-              <pic:pic xmlns:pic="http://schemas.openxmlformats.org/drawingml/2006/picture">
-                <pic:nvPicPr>
-                  <pic:cNvPr id="0" name="Picture 1" descr="logo2"/>
-                  <pic:cNvPicPr>
-                    <a:picLocks noChangeAspect="1" noChangeArrowheads="1"/>
-                  </pic:cNvPicPr>
-                </pic:nvPicPr>
-                <pic:blipFill>
-                  <a:blip r:embed="rId1">
-                    <a:extLst>
-                      <a:ext uri="{28A0092B-C50C-407E-A947-70E740481C1C}">
-                        <a14:useLocalDpi xmlns:a14="http://schemas.microsoft.com/office/drawing/2010/main" val="0"/>
-                      </a:ext>
-                    </a:extLst>
-                  </a:blip>
-                  <a:srcRect/>
-                  <a:stretch>
-                    <a:fillRect/>
-                  </a:stretch>
-                </pic:blipFill>
-                <pic:spPr bwMode="auto">
-                  <a:xfrm>
-                    <a:off x="0" y="0"/>
-                    <a:ext cx="2286000" cy="368300"/>
-                  </a:xfrm>
-                  <a:prstGeom prst="rect">
-                    <a:avLst/>
-                  </a:prstGeom>
-                  <a:noFill/>
-                  <a:ln>
-                    <a:noFill/>
-                  </a:ln>
-                </pic:spPr>
-              </pic:pic>
-            </a:graphicData>
-          </a:graphic>
-        </wp:inline>
-      </w:drawing>
-    </w:r>
-    <w:r>
-      <w:rPr>
-        <w:rFonts w:hint="eastAsia"/>
-      </w:rPr>
-      <w:t xml:space="preserve">     </w:t>
-    </w:r>
-    <w:r>
-      <w:rPr>
-        <w:rFonts w:hint="eastAsia"/>
-      </w:rPr>
-      <w:t xml:space="preserve">   </w:t>
-    </w:r>
-    <w:r>
-      <w:rPr>
-        <w:rFonts w:hint="eastAsia"/>
-      </w:rPr>
-      <w:t xml:space="preserve">                      </w:t>
-    </w:r>
-    <w:r>
-      <w:rPr>
-        <w:rFonts w:hint="eastAsia"/>
-      </w:rPr>
-      <w:t xml:space="preserve">                  </w:t>
-    </w:r>
-    <w:r>
-      <w:t xml:space="preserve">   </w:t>
-    </w:r>
-    <w:r>
-      <w:rPr>
-        <w:rFonts w:hint="eastAsia"/>
-      </w:rPr>
-      <w:t xml:space="preserve"> </w:t>
-    </w:r>
     <w:r>
       <w:rPr>
         <w:rFonts w:ascii="微軟正黑體" w:eastAsia="微軟正黑體" w:hAnsi="微軟正黑體" w:hint="eastAsia"/>
@@ -1693,31 +1650,8 @@
         <w:rFonts w:asciiTheme="minorHAnsi" w:eastAsia="微軟正黑體" w:hAnsiTheme="minorHAnsi" w:cstheme="minorHAnsi" w:hint="eastAsia"/>
         <w:sz w:val="16"/>
       </w:rPr>
-      <w:t>76</w:t>
+      <w:t>E0100-PC-002</w:t>
     </w:r>
-    <w:r>
-      <w:rPr>
-        <w:rFonts w:asciiTheme="minorHAnsi" w:eastAsia="微軟正黑體" w:hAnsiTheme="minorHAnsi" w:cstheme="minorHAnsi"/>
-        <w:sz w:val="16"/>
-      </w:rPr>
-      <w:t>-PC-</w:t>
-    </w:r>
-    <w:r>
-      <w:rPr>
-        <w:rFonts w:asciiTheme="minorHAnsi" w:eastAsia="微軟正黑體" w:hAnsiTheme="minorHAnsi" w:cstheme="minorHAnsi" w:hint="eastAsia"/>
-        <w:sz w:val="16"/>
-      </w:rPr>
-      <w:t>0</w:t>
-    </w:r>
-    <w:r>
-      <w:rPr>
-        <w:rFonts w:asciiTheme="minorHAnsi" w:eastAsia="微軟正黑體" w:hAnsiTheme="minorHAnsi" w:cstheme="minorHAnsi" w:hint="eastAsia"/>
-        <w:sz w:val="16"/>
-      </w:rPr>
-      <w:t>8</w:t>
-    </w:r>
-    <w:bookmarkStart w:id="0" w:name="_GoBack"/>
-    <w:bookmarkEnd w:id="0"/>
     <w:r>
       <w:rPr>
         <w:rFonts w:asciiTheme="minorHAnsi" w:eastAsia="微軟正黑體" w:hAnsiTheme="minorHAnsi" w:cstheme="minorHAnsi"/>
@@ -1729,19 +1663,9 @@
 </w:hdr>
 </file>
 
-<file path=word/header3.xml><?xml version="1.0" encoding="utf-8"?>
-<w:hdr xmlns:wpc="http://schemas.microsoft.com/office/word/2010/wordprocessingCanvas" xmlns:mc="http://schemas.openxmlformats.org/markup-compatibility/2006" xmlns:o="urn:schemas-microsoft-com:office:office" xmlns:r="http://schemas.openxmlformats.org/officeDocument/2006/relationships" xmlns:m="http://schemas.openxmlformats.org/officeDocument/2006/math" xmlns:v="urn:schemas-microsoft-com:vml" xmlns:wp14="http://schemas.microsoft.com/office/word/2010/wordprocessingDrawing" xmlns:wp="http://schemas.openxmlformats.org/drawingml/2006/wordprocessingDrawing" xmlns:w10="urn:schemas-microsoft-com:office:word" xmlns:w="http://schemas.openxmlformats.org/wordprocessingml/2006/main" xmlns:w14="http://schemas.microsoft.com/office/word/2010/wordml" xmlns:w15="http://schemas.microsoft.com/office/word/2012/wordml" xmlns:wpg="http://schemas.microsoft.com/office/word/2010/wordprocessingGroup" xmlns:wpi="http://schemas.microsoft.com/office/word/2010/wordprocessingInk" xmlns:wne="http://schemas.microsoft.com/office/word/2006/wordml" xmlns:wps="http://schemas.microsoft.com/office/word/2010/wordprocessingShape" mc:Ignorable="w14 w15 wp14">
-  <w:p>
-    <w:pPr>
-      <w:pStyle w:val="a3"/>
-    </w:pPr>
-  </w:p>
-</w:hdr>
-</file>
-
 <file path=word/numbering.xml><?xml version="1.0" encoding="utf-8"?>
-<w:numbering xmlns:wpc="http://schemas.microsoft.com/office/word/2010/wordprocessingCanvas" xmlns:mc="http://schemas.openxmlformats.org/markup-compatibility/2006" xmlns:o="urn:schemas-microsoft-com:office:office" xmlns:r="http://schemas.openxmlformats.org/officeDocument/2006/relationships" xmlns:m="http://schemas.openxmlformats.org/officeDocument/2006/math" xmlns:v="urn:schemas-microsoft-com:vml" xmlns:wp14="http://schemas.microsoft.com/office/word/2010/wordprocessingDrawing" xmlns:wp="http://schemas.openxmlformats.org/drawingml/2006/wordprocessingDrawing" xmlns:w10="urn:schemas-microsoft-com:office:word" xmlns:w="http://schemas.openxmlformats.org/wordprocessingml/2006/main" xmlns:w14="http://schemas.microsoft.com/office/word/2010/wordml" xmlns:w15="http://schemas.microsoft.com/office/word/2012/wordml" xmlns:wpg="http://schemas.microsoft.com/office/word/2010/wordprocessingGroup" xmlns:wpi="http://schemas.microsoft.com/office/word/2010/wordprocessingInk" xmlns:wne="http://schemas.microsoft.com/office/word/2006/wordml" xmlns:wps="http://schemas.microsoft.com/office/word/2010/wordprocessingShape" mc:Ignorable="w14 w15 wp14">
-  <w:abstractNum w:abstractNumId="0" w15:restartNumberingAfterBreak="0">
+<w:numbering xmlns:wpc="http://schemas.microsoft.com/office/word/2010/wordprocessingCanvas" xmlns:mc="http://schemas.openxmlformats.org/markup-compatibility/2006" xmlns:o="urn:schemas-microsoft-com:office:office" xmlns:r="http://schemas.openxmlformats.org/officeDocument/2006/relationships" xmlns:m="http://schemas.openxmlformats.org/officeDocument/2006/math" xmlns:v="urn:schemas-microsoft-com:vml" xmlns:wp14="http://schemas.microsoft.com/office/word/2010/wordprocessingDrawing" xmlns:wp="http://schemas.openxmlformats.org/drawingml/2006/wordprocessingDrawing" xmlns:w10="urn:schemas-microsoft-com:office:word" xmlns:w="http://schemas.openxmlformats.org/wordprocessingml/2006/main" xmlns:w14="http://schemas.microsoft.com/office/word/2010/wordml" xmlns:wpg="http://schemas.microsoft.com/office/word/2010/wordprocessingGroup" xmlns:wpi="http://schemas.microsoft.com/office/word/2010/wordprocessingInk" xmlns:wne="http://schemas.microsoft.com/office/word/2006/wordml" xmlns:wps="http://schemas.microsoft.com/office/word/2010/wordprocessingShape" mc:Ignorable="w14 wp14">
+  <w:abstractNum w:abstractNumId="0">
     <w:nsid w:val="08F54479"/>
     <w:multiLevelType w:val="multilevel"/>
     <w:tmpl w:val="451A77B6"/>
@@ -1854,7 +1778,7 @@
       </w:rPr>
     </w:lvl>
   </w:abstractNum>
-  <w:abstractNum w:abstractNumId="1" w15:restartNumberingAfterBreak="0">
+  <w:abstractNum w:abstractNumId="1">
     <w:nsid w:val="08F551C0"/>
     <w:multiLevelType w:val="multilevel"/>
     <w:tmpl w:val="E5AA6E84"/>
@@ -1967,7 +1891,7 @@
       </w:rPr>
     </w:lvl>
   </w:abstractNum>
-  <w:abstractNum w:abstractNumId="2" w15:restartNumberingAfterBreak="0">
+  <w:abstractNum w:abstractNumId="2">
     <w:nsid w:val="18EC4391"/>
     <w:multiLevelType w:val="multilevel"/>
     <w:tmpl w:val="00000035"/>
@@ -2081,7 +2005,7 @@
       </w:pPr>
     </w:lvl>
   </w:abstractNum>
-  <w:abstractNum w:abstractNumId="3" w15:restartNumberingAfterBreak="0">
+  <w:abstractNum w:abstractNumId="3">
     <w:nsid w:val="1DCB29EA"/>
     <w:multiLevelType w:val="multilevel"/>
     <w:tmpl w:val="0409001D"/>
@@ -2167,7 +2091,7 @@
       </w:pPr>
     </w:lvl>
   </w:abstractNum>
-  <w:abstractNum w:abstractNumId="4" w15:restartNumberingAfterBreak="0">
+  <w:abstractNum w:abstractNumId="4">
     <w:nsid w:val="1E4C08CF"/>
     <w:multiLevelType w:val="multilevel"/>
     <w:tmpl w:val="7C9A9FDE"/>
@@ -2266,7 +2190,7 @@
       </w:pPr>
     </w:lvl>
   </w:abstractNum>
-  <w:abstractNum w:abstractNumId="5" w15:restartNumberingAfterBreak="0">
+  <w:abstractNum w:abstractNumId="5">
     <w:nsid w:val="23246802"/>
     <w:multiLevelType w:val="multilevel"/>
     <w:tmpl w:val="BC301DA2"/>
@@ -2379,7 +2303,7 @@
       </w:rPr>
     </w:lvl>
   </w:abstractNum>
-  <w:abstractNum w:abstractNumId="6" w15:restartNumberingAfterBreak="0">
+  <w:abstractNum w:abstractNumId="6">
     <w:nsid w:val="28114364"/>
     <w:multiLevelType w:val="hybridMultilevel"/>
     <w:tmpl w:val="156889B2"/>
@@ -2468,7 +2392,7 @@
       </w:pPr>
     </w:lvl>
   </w:abstractNum>
-  <w:abstractNum w:abstractNumId="7" w15:restartNumberingAfterBreak="0">
+  <w:abstractNum w:abstractNumId="7">
     <w:nsid w:val="31C510D7"/>
     <w:multiLevelType w:val="hybridMultilevel"/>
     <w:tmpl w:val="14683942"/>
@@ -2557,7 +2481,7 @@
       </w:pPr>
     </w:lvl>
   </w:abstractNum>
-  <w:abstractNum w:abstractNumId="8" w15:restartNumberingAfterBreak="0">
+  <w:abstractNum w:abstractNumId="8">
     <w:nsid w:val="46C364F7"/>
     <w:multiLevelType w:val="multilevel"/>
     <w:tmpl w:val="00000035"/>
@@ -2671,7 +2595,7 @@
       </w:pPr>
     </w:lvl>
   </w:abstractNum>
-  <w:abstractNum w:abstractNumId="9" w15:restartNumberingAfterBreak="0">
+  <w:abstractNum w:abstractNumId="9">
     <w:nsid w:val="48E7108F"/>
     <w:multiLevelType w:val="multilevel"/>
     <w:tmpl w:val="0409001D"/>
@@ -2757,7 +2681,7 @@
       </w:pPr>
     </w:lvl>
   </w:abstractNum>
-  <w:abstractNum w:abstractNumId="10" w15:restartNumberingAfterBreak="0">
+  <w:abstractNum w:abstractNumId="10">
     <w:nsid w:val="50591F2F"/>
     <w:multiLevelType w:val="multilevel"/>
     <w:tmpl w:val="0409001D"/>
@@ -2843,7 +2767,7 @@
       </w:pPr>
     </w:lvl>
   </w:abstractNum>
-  <w:abstractNum w:abstractNumId="11" w15:restartNumberingAfterBreak="0">
+  <w:abstractNum w:abstractNumId="11">
     <w:nsid w:val="54823FA2"/>
     <w:multiLevelType w:val="multilevel"/>
     <w:tmpl w:val="0409001D"/>
@@ -2929,7 +2853,7 @@
       </w:pPr>
     </w:lvl>
   </w:abstractNum>
-  <w:abstractNum w:abstractNumId="12" w15:restartNumberingAfterBreak="0">
+  <w:abstractNum w:abstractNumId="12">
     <w:nsid w:val="5F3129E2"/>
     <w:multiLevelType w:val="hybridMultilevel"/>
     <w:tmpl w:val="E93075F4"/>
@@ -3018,7 +2942,7 @@
       </w:pPr>
     </w:lvl>
   </w:abstractNum>
-  <w:abstractNum w:abstractNumId="13" w15:restartNumberingAfterBreak="0">
+  <w:abstractNum w:abstractNumId="13">
     <w:nsid w:val="744F3977"/>
     <w:multiLevelType w:val="hybridMultilevel"/>
     <w:tmpl w:val="83F27484"/>
@@ -3104,7 +3028,7 @@
       </w:pPr>
     </w:lvl>
   </w:abstractNum>
-  <w:abstractNum w:abstractNumId="14" w15:restartNumberingAfterBreak="0">
+  <w:abstractNum w:abstractNumId="14">
     <w:nsid w:val="7BB63EF9"/>
     <w:multiLevelType w:val="hybridMultilevel"/>
     <w:tmpl w:val="0F8CEF8E"/>
@@ -3363,7 +3287,7 @@
 </file>
 
 <file path=word/styles.xml><?xml version="1.0" encoding="utf-8"?>
-<w:styles xmlns:mc="http://schemas.openxmlformats.org/markup-compatibility/2006" xmlns:r="http://schemas.openxmlformats.org/officeDocument/2006/relationships" xmlns:w="http://schemas.openxmlformats.org/wordprocessingml/2006/main" xmlns:w14="http://schemas.microsoft.com/office/word/2010/wordml" xmlns:w15="http://schemas.microsoft.com/office/word/2012/wordml" mc:Ignorable="w14 w15">
+<w:styles xmlns:mc="http://schemas.openxmlformats.org/markup-compatibility/2006" xmlns:r="http://schemas.openxmlformats.org/officeDocument/2006/relationships" xmlns:w="http://schemas.openxmlformats.org/wordprocessingml/2006/main" xmlns:w14="http://schemas.microsoft.com/office/word/2010/wordml" mc:Ignorable="w14">
   <w:docDefaults>
     <w:rPrDefault>
       <w:rPr>
@@ -3373,378 +3297,465 @@
     </w:rPrDefault>
     <w:pPrDefault/>
   </w:docDefaults>
-  <w:latentStyles w:defLockedState="0" w:defUIPriority="99" w:defSemiHidden="0" w:defUnhideWhenUsed="0" w:defQFormat="0" w:count="371">
-    <w:lsdException w:name="Normal" w:uiPriority="0" w:qFormat="1"/>
-    <w:lsdException w:name="heading 1" w:uiPriority="9" w:qFormat="1"/>
-    <w:lsdException w:name="heading 2" w:semiHidden="1" w:uiPriority="9" w:unhideWhenUsed="1" w:qFormat="1"/>
-    <w:lsdException w:name="heading 3" w:semiHidden="1" w:uiPriority="9" w:unhideWhenUsed="1" w:qFormat="1"/>
-    <w:lsdException w:name="heading 4" w:semiHidden="1" w:uiPriority="9" w:unhideWhenUsed="1" w:qFormat="1"/>
-    <w:lsdException w:name="heading 5" w:semiHidden="1" w:uiPriority="9" w:unhideWhenUsed="1" w:qFormat="1"/>
-    <w:lsdException w:name="heading 6" w:semiHidden="1" w:uiPriority="9" w:unhideWhenUsed="1" w:qFormat="1"/>
-    <w:lsdException w:name="heading 7" w:semiHidden="1" w:uiPriority="9" w:unhideWhenUsed="1" w:qFormat="1"/>
-    <w:lsdException w:name="heading 8" w:semiHidden="1" w:uiPriority="9" w:unhideWhenUsed="1" w:qFormat="1"/>
-    <w:lsdException w:name="heading 9" w:semiHidden="1" w:uiPriority="9" w:unhideWhenUsed="1" w:qFormat="1"/>
-    <w:lsdException w:name="index 1" w:semiHidden="1" w:unhideWhenUsed="1"/>
-    <w:lsdException w:name="index 2" w:semiHidden="1" w:unhideWhenUsed="1"/>
-    <w:lsdException w:name="index 3" w:semiHidden="1" w:unhideWhenUsed="1"/>
-    <w:lsdException w:name="index 4" w:semiHidden="1" w:unhideWhenUsed="1"/>
-    <w:lsdException w:name="index 5" w:semiHidden="1" w:unhideWhenUsed="1"/>
-    <w:lsdException w:name="index 6" w:semiHidden="1" w:unhideWhenUsed="1"/>
-    <w:lsdException w:name="index 7" w:semiHidden="1" w:unhideWhenUsed="1"/>
-    <w:lsdException w:name="index 8" w:semiHidden="1" w:unhideWhenUsed="1"/>
-    <w:lsdException w:name="index 9" w:semiHidden="1" w:unhideWhenUsed="1"/>
-    <w:lsdException w:name="toc 1" w:semiHidden="1" w:uiPriority="39" w:unhideWhenUsed="1"/>
-    <w:lsdException w:name="toc 2" w:semiHidden="1" w:uiPriority="39" w:unhideWhenUsed="1"/>
-    <w:lsdException w:name="toc 3" w:semiHidden="1" w:uiPriority="39" w:unhideWhenUsed="1"/>
-    <w:lsdException w:name="toc 4" w:semiHidden="1" w:uiPriority="39" w:unhideWhenUsed="1"/>
-    <w:lsdException w:name="toc 5" w:semiHidden="1" w:uiPriority="39" w:unhideWhenUsed="1"/>
-    <w:lsdException w:name="toc 6" w:semiHidden="1" w:uiPriority="39" w:unhideWhenUsed="1"/>
-    <w:lsdException w:name="toc 7" w:semiHidden="1" w:uiPriority="39" w:unhideWhenUsed="1"/>
-    <w:lsdException w:name="toc 8" w:semiHidden="1" w:uiPriority="39" w:unhideWhenUsed="1"/>
-    <w:lsdException w:name="toc 9" w:semiHidden="1" w:uiPriority="39" w:unhideWhenUsed="1"/>
-    <w:lsdException w:name="Normal Indent" w:semiHidden="1" w:unhideWhenUsed="1"/>
-    <w:lsdException w:name="footnote text" w:semiHidden="1" w:unhideWhenUsed="1"/>
-    <w:lsdException w:name="annotation text" w:semiHidden="1" w:unhideWhenUsed="1"/>
-    <w:lsdException w:name="header" w:semiHidden="1" w:unhideWhenUsed="1"/>
-    <w:lsdException w:name="footer" w:semiHidden="1" w:unhideWhenUsed="1"/>
-    <w:lsdException w:name="index heading" w:semiHidden="1" w:unhideWhenUsed="1"/>
-    <w:lsdException w:name="caption" w:semiHidden="1" w:uiPriority="35" w:unhideWhenUsed="1" w:qFormat="1"/>
-    <w:lsdException w:name="table of figures" w:semiHidden="1" w:unhideWhenUsed="1"/>
-    <w:lsdException w:name="envelope address" w:semiHidden="1" w:unhideWhenUsed="1"/>
-    <w:lsdException w:name="envelope return" w:semiHidden="1" w:unhideWhenUsed="1"/>
-    <w:lsdException w:name="footnote reference" w:semiHidden="1" w:unhideWhenUsed="1"/>
-    <w:lsdException w:name="annotation reference" w:semiHidden="1" w:unhideWhenUsed="1"/>
-    <w:lsdException w:name="line number" w:semiHidden="1" w:unhideWhenUsed="1"/>
-    <w:lsdException w:name="page number" w:semiHidden="1" w:unhideWhenUsed="1"/>
-    <w:lsdException w:name="endnote reference" w:semiHidden="1" w:unhideWhenUsed="1"/>
-    <w:lsdException w:name="endnote text" w:semiHidden="1" w:unhideWhenUsed="1"/>
-    <w:lsdException w:name="table of authorities" w:semiHidden="1" w:unhideWhenUsed="1"/>
-    <w:lsdException w:name="macro" w:semiHidden="1" w:unhideWhenUsed="1"/>
-    <w:lsdException w:name="toa heading" w:semiHidden="1" w:unhideWhenUsed="1"/>
-    <w:lsdException w:name="List" w:semiHidden="1" w:unhideWhenUsed="1"/>
-    <w:lsdException w:name="List Bullet" w:semiHidden="1" w:unhideWhenUsed="1"/>
-    <w:lsdException w:name="List Number" w:semiHidden="1" w:unhideWhenUsed="1"/>
-    <w:lsdException w:name="List 2" w:semiHidden="1" w:unhideWhenUsed="1"/>
-    <w:lsdException w:name="List 3" w:semiHidden="1" w:unhideWhenUsed="1"/>
-    <w:lsdException w:name="List 4" w:semiHidden="1" w:unhideWhenUsed="1"/>
-    <w:lsdException w:name="List 5" w:semiHidden="1" w:unhideWhenUsed="1"/>
-    <w:lsdException w:name="List Bullet 2" w:semiHidden="1" w:unhideWhenUsed="1"/>
-    <w:lsdException w:name="List Bullet 3" w:semiHidden="1" w:unhideWhenUsed="1"/>
-    <w:lsdException w:name="List Bullet 4" w:semiHidden="1" w:unhideWhenUsed="1"/>
-    <w:lsdException w:name="List Bullet 5" w:semiHidden="1" w:unhideWhenUsed="1"/>
-    <w:lsdException w:name="List Number 2" w:semiHidden="1" w:unhideWhenUsed="1"/>
-    <w:lsdException w:name="List Number 3" w:semiHidden="1" w:unhideWhenUsed="1"/>
-    <w:lsdException w:name="List Number 4" w:semiHidden="1" w:unhideWhenUsed="1"/>
-    <w:lsdException w:name="List Number 5" w:semiHidden="1" w:unhideWhenUsed="1"/>
-    <w:lsdException w:name="Title" w:uiPriority="10" w:qFormat="1"/>
-    <w:lsdException w:name="Closing" w:semiHidden="1" w:unhideWhenUsed="1"/>
-    <w:lsdException w:name="Signature" w:semiHidden="1" w:unhideWhenUsed="1"/>
-    <w:lsdException w:name="Default Paragraph Font" w:semiHidden="1" w:uiPriority="1" w:unhideWhenUsed="1"/>
-    <w:lsdException w:name="Body Text" w:semiHidden="1" w:uiPriority="1" w:unhideWhenUsed="1" w:qFormat="1"/>
-    <w:lsdException w:name="Body Text Indent" w:semiHidden="1" w:unhideWhenUsed="1"/>
-    <w:lsdException w:name="List Continue" w:semiHidden="1" w:unhideWhenUsed="1"/>
-    <w:lsdException w:name="List Continue 2" w:semiHidden="1" w:unhideWhenUsed="1"/>
-    <w:lsdException w:name="List Continue 3" w:semiHidden="1" w:unhideWhenUsed="1"/>
-    <w:lsdException w:name="List Continue 4" w:semiHidden="1" w:unhideWhenUsed="1"/>
-    <w:lsdException w:name="List Continue 5" w:semiHidden="1" w:unhideWhenUsed="1"/>
-    <w:lsdException w:name="Message Header" w:semiHidden="1" w:unhideWhenUsed="1"/>
-    <w:lsdException w:name="Subtitle" w:uiPriority="11" w:qFormat="1"/>
-    <w:lsdException w:name="Salutation" w:semiHidden="1" w:unhideWhenUsed="1"/>
-    <w:lsdException w:name="Date" w:semiHidden="1" w:unhideWhenUsed="1"/>
-    <w:lsdException w:name="Body Text First Indent" w:semiHidden="1" w:unhideWhenUsed="1"/>
-    <w:lsdException w:name="Body Text First Indent 2" w:semiHidden="1" w:unhideWhenUsed="1"/>
-    <w:lsdException w:name="Note Heading" w:semiHidden="1" w:unhideWhenUsed="1"/>
-    <w:lsdException w:name="Body Text 2" w:semiHidden="1" w:unhideWhenUsed="1"/>
-    <w:lsdException w:name="Body Text 3" w:semiHidden="1" w:unhideWhenUsed="1"/>
-    <w:lsdException w:name="Body Text Indent 2" w:semiHidden="1" w:unhideWhenUsed="1"/>
-    <w:lsdException w:name="Body Text Indent 3" w:semiHidden="1" w:unhideWhenUsed="1"/>
-    <w:lsdException w:name="Block Text" w:semiHidden="1" w:unhideWhenUsed="1"/>
-    <w:lsdException w:name="Hyperlink" w:semiHidden="1" w:unhideWhenUsed="1"/>
-    <w:lsdException w:name="FollowedHyperlink" w:semiHidden="1" w:unhideWhenUsed="1"/>
-    <w:lsdException w:name="Strong" w:uiPriority="22" w:qFormat="1"/>
-    <w:lsdException w:name="Emphasis" w:uiPriority="20" w:qFormat="1"/>
-    <w:lsdException w:name="Document Map" w:semiHidden="1" w:unhideWhenUsed="1"/>
-    <w:lsdException w:name="Plain Text" w:semiHidden="1" w:unhideWhenUsed="1"/>
-    <w:lsdException w:name="E-mail Signature" w:semiHidden="1" w:unhideWhenUsed="1"/>
-    <w:lsdException w:name="HTML Top of Form" w:semiHidden="1" w:unhideWhenUsed="1"/>
-    <w:lsdException w:name="HTML Bottom of Form" w:semiHidden="1" w:unhideWhenUsed="1"/>
-    <w:lsdException w:name="Normal (Web)" w:semiHidden="1" w:unhideWhenUsed="1"/>
-    <w:lsdException w:name="HTML Acronym" w:semiHidden="1" w:unhideWhenUsed="1"/>
-    <w:lsdException w:name="HTML Address" w:semiHidden="1" w:unhideWhenUsed="1"/>
-    <w:lsdException w:name="HTML Cite" w:semiHidden="1" w:unhideWhenUsed="1"/>
-    <w:lsdException w:name="HTML Code" w:semiHidden="1" w:unhideWhenUsed="1"/>
-    <w:lsdException w:name="HTML Definition" w:semiHidden="1" w:unhideWhenUsed="1"/>
-    <w:lsdException w:name="HTML Keyboard" w:semiHidden="1" w:unhideWhenUsed="1"/>
-    <w:lsdException w:name="HTML Preformatted" w:semiHidden="1" w:unhideWhenUsed="1"/>
-    <w:lsdException w:name="HTML Sample" w:semiHidden="1" w:unhideWhenUsed="1"/>
-    <w:lsdException w:name="HTML Typewriter" w:semiHidden="1" w:unhideWhenUsed="1"/>
-    <w:lsdException w:name="HTML Variable" w:semiHidden="1" w:unhideWhenUsed="1"/>
-    <w:lsdException w:name="Normal Table" w:semiHidden="1" w:unhideWhenUsed="1"/>
-    <w:lsdException w:name="annotation subject" w:semiHidden="1" w:unhideWhenUsed="1"/>
-    <w:lsdException w:name="No List" w:semiHidden="1" w:unhideWhenUsed="1"/>
-    <w:lsdException w:name="Outline List 1" w:semiHidden="1" w:unhideWhenUsed="1"/>
-    <w:lsdException w:name="Outline List 2" w:semiHidden="1" w:unhideWhenUsed="1"/>
-    <w:lsdException w:name="Outline List 3" w:semiHidden="1" w:unhideWhenUsed="1"/>
-    <w:lsdException w:name="Table Simple 1" w:semiHidden="1" w:unhideWhenUsed="1"/>
-    <w:lsdException w:name="Table Simple 2" w:semiHidden="1" w:unhideWhenUsed="1"/>
-    <w:lsdException w:name="Table Simple 3" w:semiHidden="1" w:unhideWhenUsed="1"/>
-    <w:lsdException w:name="Table Classic 1" w:semiHidden="1" w:unhideWhenUsed="1"/>
-    <w:lsdException w:name="Table Classic 2" w:semiHidden="1" w:unhideWhenUsed="1"/>
-    <w:lsdException w:name="Table Classic 3" w:semiHidden="1" w:unhideWhenUsed="1"/>
-    <w:lsdException w:name="Table Classic 4" w:semiHidden="1" w:unhideWhenUsed="1"/>
-    <w:lsdException w:name="Table Colorful 1" w:semiHidden="1" w:unhideWhenUsed="1"/>
-    <w:lsdException w:name="Table Colorful 2" w:semiHidden="1" w:unhideWhenUsed="1"/>
-    <w:lsdException w:name="Table Colorful 3" w:semiHidden="1" w:unhideWhenUsed="1"/>
-    <w:lsdException w:name="Table Columns 1" w:semiHidden="1" w:unhideWhenUsed="1"/>
-    <w:lsdException w:name="Table Columns 2" w:semiHidden="1" w:unhideWhenUsed="1"/>
-    <w:lsdException w:name="Table Columns 3" w:semiHidden="1" w:unhideWhenUsed="1"/>
-    <w:lsdException w:name="Table Columns 4" w:semiHidden="1" w:unhideWhenUsed="1"/>
-    <w:lsdException w:name="Table Columns 5" w:semiHidden="1" w:unhideWhenUsed="1"/>
-    <w:lsdException w:name="Table Grid 1" w:semiHidden="1" w:unhideWhenUsed="1"/>
-    <w:lsdException w:name="Table Grid 2" w:semiHidden="1" w:unhideWhenUsed="1"/>
-    <w:lsdException w:name="Table Grid 3" w:semiHidden="1" w:unhideWhenUsed="1"/>
-    <w:lsdException w:name="Table Grid 4" w:semiHidden="1" w:unhideWhenUsed="1"/>
-    <w:lsdException w:name="Table Grid 5" w:semiHidden="1" w:unhideWhenUsed="1"/>
-    <w:lsdException w:name="Table Grid 6" w:semiHidden="1" w:unhideWhenUsed="1"/>
-    <w:lsdException w:name="Table Grid 7" w:semiHidden="1" w:unhideWhenUsed="1"/>
-    <w:lsdException w:name="Table Grid 8" w:semiHidden="1" w:unhideWhenUsed="1"/>
-    <w:lsdException w:name="Table List 1" w:semiHidden="1" w:unhideWhenUsed="1"/>
-    <w:lsdException w:name="Table List 2" w:semiHidden="1" w:unhideWhenUsed="1"/>
-    <w:lsdException w:name="Table List 3" w:semiHidden="1" w:unhideWhenUsed="1"/>
-    <w:lsdException w:name="Table List 4" w:semiHidden="1" w:unhideWhenUsed="1"/>
-    <w:lsdException w:name="Table List 5" w:semiHidden="1" w:unhideWhenUsed="1"/>
-    <w:lsdException w:name="Table List 6" w:semiHidden="1" w:unhideWhenUsed="1"/>
-    <w:lsdException w:name="Table List 7" w:semiHidden="1" w:unhideWhenUsed="1"/>
-    <w:lsdException w:name="Table List 8" w:semiHidden="1" w:unhideWhenUsed="1"/>
-    <w:lsdException w:name="Table 3D effects 1" w:semiHidden="1" w:unhideWhenUsed="1"/>
-    <w:lsdException w:name="Table 3D effects 2" w:semiHidden="1" w:unhideWhenUsed="1"/>
-    <w:lsdException w:name="Table 3D effects 3" w:semiHidden="1" w:unhideWhenUsed="1"/>
-    <w:lsdException w:name="Table Contemporary" w:semiHidden="1" w:unhideWhenUsed="1"/>
-    <w:lsdException w:name="Table Elegant" w:semiHidden="1" w:unhideWhenUsed="1"/>
-    <w:lsdException w:name="Table Professional" w:semiHidden="1" w:unhideWhenUsed="1"/>
-    <w:lsdException w:name="Table Subtle 1" w:semiHidden="1" w:unhideWhenUsed="1"/>
-    <w:lsdException w:name="Table Subtle 2" w:semiHidden="1" w:unhideWhenUsed="1"/>
-    <w:lsdException w:name="Table Web 1" w:semiHidden="1" w:unhideWhenUsed="1"/>
-    <w:lsdException w:name="Table Web 2" w:semiHidden="1" w:unhideWhenUsed="1"/>
-    <w:lsdException w:name="Table Web 3" w:semiHidden="1" w:unhideWhenUsed="1"/>
-    <w:lsdException w:name="Balloon Text" w:semiHidden="1" w:unhideWhenUsed="1"/>
-    <w:lsdException w:name="Table Grid" w:uiPriority="59"/>
-    <w:lsdException w:name="Table Theme" w:semiHidden="1" w:unhideWhenUsed="1"/>
-    <w:lsdException w:name="Placeholder Text" w:semiHidden="1"/>
-    <w:lsdException w:name="No Spacing" w:uiPriority="1" w:qFormat="1"/>
-    <w:lsdException w:name="Light Shading" w:uiPriority="60"/>
-    <w:lsdException w:name="Light List" w:uiPriority="61"/>
-    <w:lsdException w:name="Light Grid" w:uiPriority="62"/>
-    <w:lsdException w:name="Medium Shading 1" w:uiPriority="63"/>
-    <w:lsdException w:name="Medium Shading 2" w:uiPriority="64"/>
-    <w:lsdException w:name="Medium List 1" w:uiPriority="65"/>
-    <w:lsdException w:name="Medium List 2" w:uiPriority="66"/>
-    <w:lsdException w:name="Medium Grid 1" w:uiPriority="67"/>
-    <w:lsdException w:name="Medium Grid 2" w:uiPriority="68"/>
-    <w:lsdException w:name="Medium Grid 3" w:uiPriority="69"/>
-    <w:lsdException w:name="Dark List" w:uiPriority="70"/>
-    <w:lsdException w:name="Colorful Shading" w:uiPriority="71"/>
-    <w:lsdException w:name="Colorful List" w:uiPriority="72"/>
-    <w:lsdException w:name="Colorful Grid" w:uiPriority="73"/>
-    <w:lsdException w:name="Light Shading Accent 1" w:uiPriority="60"/>
-    <w:lsdException w:name="Light List Accent 1" w:uiPriority="61"/>
-    <w:lsdException w:name="Light Grid Accent 1" w:uiPriority="62"/>
-    <w:lsdException w:name="Medium Shading 1 Accent 1" w:uiPriority="63"/>
-    <w:lsdException w:name="Medium Shading 2 Accent 1" w:uiPriority="64"/>
-    <w:lsdException w:name="Medium List 1 Accent 1" w:uiPriority="65"/>
-    <w:lsdException w:name="Revision" w:semiHidden="1"/>
-    <w:lsdException w:name="List Paragraph" w:uiPriority="34" w:qFormat="1"/>
-    <w:lsdException w:name="Quote" w:uiPriority="29" w:qFormat="1"/>
-    <w:lsdException w:name="Intense Quote" w:uiPriority="30" w:qFormat="1"/>
-    <w:lsdException w:name="Medium List 2 Accent 1" w:uiPriority="66"/>
-    <w:lsdException w:name="Medium Grid 1 Accent 1" w:uiPriority="67"/>
-    <w:lsdException w:name="Medium Grid 2 Accent 1" w:uiPriority="68"/>
-    <w:lsdException w:name="Medium Grid 3 Accent 1" w:uiPriority="69"/>
-    <w:lsdException w:name="Dark List Accent 1" w:uiPriority="70"/>
-    <w:lsdException w:name="Colorful Shading Accent 1" w:uiPriority="71"/>
-    <w:lsdException w:name="Colorful List Accent 1" w:uiPriority="72"/>
-    <w:lsdException w:name="Colorful Grid Accent 1" w:uiPriority="73"/>
-    <w:lsdException w:name="Light Shading Accent 2" w:uiPriority="60"/>
-    <w:lsdException w:name="Light List Accent 2" w:uiPriority="61"/>
-    <w:lsdException w:name="Light Grid Accent 2" w:uiPriority="62"/>
-    <w:lsdException w:name="Medium Shading 1 Accent 2" w:uiPriority="63"/>
-    <w:lsdException w:name="Medium Shading 2 Accent 2" w:uiPriority="64"/>
-    <w:lsdException w:name="Medium List 1 Accent 2" w:uiPriority="65"/>
-    <w:lsdException w:name="Medium List 2 Accent 2" w:uiPriority="66"/>
-    <w:lsdException w:name="Medium Grid 1 Accent 2" w:uiPriority="67"/>
-    <w:lsdException w:name="Medium Grid 2 Accent 2" w:uiPriority="68"/>
-    <w:lsdException w:name="Medium Grid 3 Accent 2" w:uiPriority="69"/>
-    <w:lsdException w:name="Dark List Accent 2" w:uiPriority="70"/>
-    <w:lsdException w:name="Colorful Shading Accent 2" w:uiPriority="71"/>
-    <w:lsdException w:name="Colorful List Accent 2" w:uiPriority="72"/>
-    <w:lsdException w:name="Colorful Grid Accent 2" w:uiPriority="73"/>
-    <w:lsdException w:name="Light Shading Accent 3" w:uiPriority="60"/>
-    <w:lsdException w:name="Light List Accent 3" w:uiPriority="61"/>
-    <w:lsdException w:name="Light Grid Accent 3" w:uiPriority="62"/>
-    <w:lsdException w:name="Medium Shading 1 Accent 3" w:uiPriority="63"/>
-    <w:lsdException w:name="Medium Shading 2 Accent 3" w:uiPriority="64"/>
-    <w:lsdException w:name="Medium List 1 Accent 3" w:uiPriority="65"/>
-    <w:lsdException w:name="Medium List 2 Accent 3" w:uiPriority="66"/>
-    <w:lsdException w:name="Medium Grid 1 Accent 3" w:uiPriority="67"/>
-    <w:lsdException w:name="Medium Grid 2 Accent 3" w:uiPriority="68"/>
-    <w:lsdException w:name="Medium Grid 3 Accent 3" w:uiPriority="69"/>
-    <w:lsdException w:name="Dark List Accent 3" w:uiPriority="70"/>
-    <w:lsdException w:name="Colorful Shading Accent 3" w:uiPriority="71"/>
-    <w:lsdException w:name="Colorful List Accent 3" w:uiPriority="72"/>
-    <w:lsdException w:name="Colorful Grid Accent 3" w:uiPriority="73"/>
-    <w:lsdException w:name="Light Shading Accent 4" w:uiPriority="60"/>
-    <w:lsdException w:name="Light List Accent 4" w:uiPriority="61"/>
-    <w:lsdException w:name="Light Grid Accent 4" w:uiPriority="62"/>
-    <w:lsdException w:name="Medium Shading 1 Accent 4" w:uiPriority="63"/>
-    <w:lsdException w:name="Medium Shading 2 Accent 4" w:uiPriority="64"/>
-    <w:lsdException w:name="Medium List 1 Accent 4" w:uiPriority="65"/>
-    <w:lsdException w:name="Medium List 2 Accent 4" w:uiPriority="66"/>
-    <w:lsdException w:name="Medium Grid 1 Accent 4" w:uiPriority="67"/>
-    <w:lsdException w:name="Medium Grid 2 Accent 4" w:uiPriority="68"/>
-    <w:lsdException w:name="Medium Grid 3 Accent 4" w:uiPriority="69"/>
-    <w:lsdException w:name="Dark List Accent 4" w:uiPriority="70"/>
-    <w:lsdException w:name="Colorful Shading Accent 4" w:uiPriority="71"/>
-    <w:lsdException w:name="Colorful List Accent 4" w:uiPriority="72"/>
-    <w:lsdException w:name="Colorful Grid Accent 4" w:uiPriority="73"/>
-    <w:lsdException w:name="Light Shading Accent 5" w:uiPriority="60"/>
-    <w:lsdException w:name="Light List Accent 5" w:uiPriority="61"/>
-    <w:lsdException w:name="Light Grid Accent 5" w:uiPriority="62"/>
-    <w:lsdException w:name="Medium Shading 1 Accent 5" w:uiPriority="63"/>
-    <w:lsdException w:name="Medium Shading 2 Accent 5" w:uiPriority="64"/>
-    <w:lsdException w:name="Medium List 1 Accent 5" w:uiPriority="65"/>
-    <w:lsdException w:name="Medium List 2 Accent 5" w:uiPriority="66"/>
-    <w:lsdException w:name="Medium Grid 1 Accent 5" w:uiPriority="67"/>
-    <w:lsdException w:name="Medium Grid 2 Accent 5" w:uiPriority="68"/>
-    <w:lsdException w:name="Medium Grid 3 Accent 5" w:uiPriority="69"/>
-    <w:lsdException w:name="Dark List Accent 5" w:uiPriority="70"/>
-    <w:lsdException w:name="Colorful Shading Accent 5" w:uiPriority="71"/>
-    <w:lsdException w:name="Colorful List Accent 5" w:uiPriority="72"/>
-    <w:lsdException w:name="Colorful Grid Accent 5" w:uiPriority="73"/>
-    <w:lsdException w:name="Light Shading Accent 6" w:uiPriority="60"/>
-    <w:lsdException w:name="Light List Accent 6" w:uiPriority="61"/>
-    <w:lsdException w:name="Light Grid Accent 6" w:uiPriority="62"/>
-    <w:lsdException w:name="Medium Shading 1 Accent 6" w:uiPriority="63"/>
-    <w:lsdException w:name="Medium Shading 2 Accent 6" w:uiPriority="64"/>
-    <w:lsdException w:name="Medium List 1 Accent 6" w:uiPriority="65"/>
-    <w:lsdException w:name="Medium List 2 Accent 6" w:uiPriority="66"/>
-    <w:lsdException w:name="Medium Grid 1 Accent 6" w:uiPriority="67"/>
-    <w:lsdException w:name="Medium Grid 2 Accent 6" w:uiPriority="68"/>
-    <w:lsdException w:name="Medium Grid 3 Accent 6" w:uiPriority="69"/>
-    <w:lsdException w:name="Dark List Accent 6" w:uiPriority="70"/>
-    <w:lsdException w:name="Colorful Shading Accent 6" w:uiPriority="71"/>
-    <w:lsdException w:name="Colorful List Accent 6" w:uiPriority="72"/>
-    <w:lsdException w:name="Colorful Grid Accent 6" w:uiPriority="73"/>
-    <w:lsdException w:name="Subtle Emphasis" w:uiPriority="19" w:qFormat="1"/>
-    <w:lsdException w:name="Intense Emphasis" w:uiPriority="21" w:qFormat="1"/>
-    <w:lsdException w:name="Subtle Reference" w:uiPriority="31" w:qFormat="1"/>
-    <w:lsdException w:name="Intense Reference" w:uiPriority="32" w:qFormat="1"/>
-    <w:lsdException w:name="Book Title" w:uiPriority="33" w:qFormat="1"/>
-    <w:lsdException w:name="Bibliography" w:semiHidden="1" w:uiPriority="37" w:unhideWhenUsed="1"/>
-    <w:lsdException w:name="TOC Heading" w:semiHidden="1" w:uiPriority="39" w:unhideWhenUsed="1" w:qFormat="1"/>
-    <w:lsdException w:name="Plain Table 1" w:uiPriority="41"/>
-    <w:lsdException w:name="Plain Table 2" w:uiPriority="42"/>
-    <w:lsdException w:name="Plain Table 3" w:uiPriority="43"/>
-    <w:lsdException w:name="Plain Table 4" w:uiPriority="44"/>
-    <w:lsdException w:name="Plain Table 5" w:uiPriority="45"/>
-    <w:lsdException w:name="Grid Table Light" w:uiPriority="40"/>
-    <w:lsdException w:name="Grid Table 1 Light" w:uiPriority="46"/>
-    <w:lsdException w:name="Grid Table 2" w:uiPriority="47"/>
-    <w:lsdException w:name="Grid Table 3" w:uiPriority="48"/>
-    <w:lsdException w:name="Grid Table 4" w:uiPriority="49"/>
-    <w:lsdException w:name="Grid Table 5 Dark" w:uiPriority="50"/>
-    <w:lsdException w:name="Grid Table 6 Colorful" w:uiPriority="51"/>
-    <w:lsdException w:name="Grid Table 7 Colorful" w:uiPriority="52"/>
-    <w:lsdException w:name="Grid Table 1 Light Accent 1" w:uiPriority="46"/>
-    <w:lsdException w:name="Grid Table 2 Accent 1" w:uiPriority="47"/>
-    <w:lsdException w:name="Grid Table 3 Accent 1" w:uiPriority="48"/>
-    <w:lsdException w:name="Grid Table 4 Accent 1" w:uiPriority="49"/>
-    <w:lsdException w:name="Grid Table 5 Dark Accent 1" w:uiPriority="50"/>
-    <w:lsdException w:name="Grid Table 6 Colorful Accent 1" w:uiPriority="51"/>
-    <w:lsdException w:name="Grid Table 7 Colorful Accent 1" w:uiPriority="52"/>
-    <w:lsdException w:name="Grid Table 1 Light Accent 2" w:uiPriority="46"/>
-    <w:lsdException w:name="Grid Table 2 Accent 2" w:uiPriority="47"/>
-    <w:lsdException w:name="Grid Table 3 Accent 2" w:uiPriority="48"/>
-    <w:lsdException w:name="Grid Table 4 Accent 2" w:uiPriority="49"/>
-    <w:lsdException w:name="Grid Table 5 Dark Accent 2" w:uiPriority="50"/>
-    <w:lsdException w:name="Grid Table 6 Colorful Accent 2" w:uiPriority="51"/>
-    <w:lsdException w:name="Grid Table 7 Colorful Accent 2" w:uiPriority="52"/>
-    <w:lsdException w:name="Grid Table 1 Light Accent 3" w:uiPriority="46"/>
-    <w:lsdException w:name="Grid Table 2 Accent 3" w:uiPriority="47"/>
-    <w:lsdException w:name="Grid Table 3 Accent 3" w:uiPriority="48"/>
-    <w:lsdException w:name="Grid Table 4 Accent 3" w:uiPriority="49"/>
-    <w:lsdException w:name="Grid Table 5 Dark Accent 3" w:uiPriority="50"/>
-    <w:lsdException w:name="Grid Table 6 Colorful Accent 3" w:uiPriority="51"/>
-    <w:lsdException w:name="Grid Table 7 Colorful Accent 3" w:uiPriority="52"/>
-    <w:lsdException w:name="Grid Table 1 Light Accent 4" w:uiPriority="46"/>
-    <w:lsdException w:name="Grid Table 2 Accent 4" w:uiPriority="47"/>
-    <w:lsdException w:name="Grid Table 3 Accent 4" w:uiPriority="48"/>
-    <w:lsdException w:name="Grid Table 4 Accent 4" w:uiPriority="49"/>
-    <w:lsdException w:name="Grid Table 5 Dark Accent 4" w:uiPriority="50"/>
-    <w:lsdException w:name="Grid Table 6 Colorful Accent 4" w:uiPriority="51"/>
-    <w:lsdException w:name="Grid Table 7 Colorful Accent 4" w:uiPriority="52"/>
-    <w:lsdException w:name="Grid Table 1 Light Accent 5" w:uiPriority="46"/>
-    <w:lsdException w:name="Grid Table 2 Accent 5" w:uiPriority="47"/>
-    <w:lsdException w:name="Grid Table 3 Accent 5" w:uiPriority="48"/>
-    <w:lsdException w:name="Grid Table 4 Accent 5" w:uiPriority="49"/>
-    <w:lsdException w:name="Grid Table 5 Dark Accent 5" w:uiPriority="50"/>
-    <w:lsdException w:name="Grid Table 6 Colorful Accent 5" w:uiPriority="51"/>
-    <w:lsdException w:name="Grid Table 7 Colorful Accent 5" w:uiPriority="52"/>
-    <w:lsdException w:name="Grid Table 1 Light Accent 6" w:uiPriority="46"/>
-    <w:lsdException w:name="Grid Table 2 Accent 6" w:uiPriority="47"/>
-    <w:lsdException w:name="Grid Table 3 Accent 6" w:uiPriority="48"/>
-    <w:lsdException w:name="Grid Table 4 Accent 6" w:uiPriority="49"/>
-    <w:lsdException w:name="Grid Table 5 Dark Accent 6" w:uiPriority="50"/>
-    <w:lsdException w:name="Grid Table 6 Colorful Accent 6" w:uiPriority="51"/>
-    <w:lsdException w:name="Grid Table 7 Colorful Accent 6" w:uiPriority="52"/>
-    <w:lsdException w:name="List Table 1 Light" w:uiPriority="46"/>
-    <w:lsdException w:name="List Table 2" w:uiPriority="47"/>
-    <w:lsdException w:name="List Table 3" w:uiPriority="48"/>
-    <w:lsdException w:name="List Table 4" w:uiPriority="49"/>
-    <w:lsdException w:name="List Table 5 Dark" w:uiPriority="50"/>
-    <w:lsdException w:name="List Table 6 Colorful" w:uiPriority="51"/>
-    <w:lsdException w:name="List Table 7 Colorful" w:uiPriority="52"/>
-    <w:lsdException w:name="List Table 1 Light Accent 1" w:uiPriority="46"/>
-    <w:lsdException w:name="List Table 2 Accent 1" w:uiPriority="47"/>
-    <w:lsdException w:name="List Table 3 Accent 1" w:uiPriority="48"/>
-    <w:lsdException w:name="List Table 4 Accent 1" w:uiPriority="49"/>
-    <w:lsdException w:name="List Table 5 Dark Accent 1" w:uiPriority="50"/>
-    <w:lsdException w:name="List Table 6 Colorful Accent 1" w:uiPriority="51"/>
-    <w:lsdException w:name="List Table 7 Colorful Accent 1" w:uiPriority="52"/>
-    <w:lsdException w:name="List Table 1 Light Accent 2" w:uiPriority="46"/>
-    <w:lsdException w:name="List Table 2 Accent 2" w:uiPriority="47"/>
-    <w:lsdException w:name="List Table 3 Accent 2" w:uiPriority="48"/>
-    <w:lsdException w:name="List Table 4 Accent 2" w:uiPriority="49"/>
-    <w:lsdException w:name="List Table 5 Dark Accent 2" w:uiPriority="50"/>
-    <w:lsdException w:name="List Table 6 Colorful Accent 2" w:uiPriority="51"/>
-    <w:lsdException w:name="List Table 7 Colorful Accent 2" w:uiPriority="52"/>
-    <w:lsdException w:name="List Table 1 Light Accent 3" w:uiPriority="46"/>
-    <w:lsdException w:name="List Table 2 Accent 3" w:uiPriority="47"/>
-    <w:lsdException w:name="List Table 3 Accent 3" w:uiPriority="48"/>
-    <w:lsdException w:name="List Table 4 Accent 3" w:uiPriority="49"/>
-    <w:lsdException w:name="List Table 5 Dark Accent 3" w:uiPriority="50"/>
-    <w:lsdException w:name="List Table 6 Colorful Accent 3" w:uiPriority="51"/>
-    <w:lsdException w:name="List Table 7 Colorful Accent 3" w:uiPriority="52"/>
-    <w:lsdException w:name="List Table 1 Light Accent 4" w:uiPriority="46"/>
-    <w:lsdException w:name="List Table 2 Accent 4" w:uiPriority="47"/>
-    <w:lsdException w:name="List Table 3 Accent 4" w:uiPriority="48"/>
-    <w:lsdException w:name="List Table 4 Accent 4" w:uiPriority="49"/>
-    <w:lsdException w:name="List Table 5 Dark Accent 4" w:uiPriority="50"/>
-    <w:lsdException w:name="List Table 6 Colorful Accent 4" w:uiPriority="51"/>
-    <w:lsdException w:name="List Table 7 Colorful Accent 4" w:uiPriority="52"/>
-    <w:lsdException w:name="List Table 1 Light Accent 5" w:uiPriority="46"/>
-    <w:lsdException w:name="List Table 2 Accent 5" w:uiPriority="47"/>
-    <w:lsdException w:name="List Table 3 Accent 5" w:uiPriority="48"/>
-    <w:lsdException w:name="List Table 4 Accent 5" w:uiPriority="49"/>
-    <w:lsdException w:name="List Table 5 Dark Accent 5" w:uiPriority="50"/>
-    <w:lsdException w:name="List Table 6 Colorful Accent 5" w:uiPriority="51"/>
-    <w:lsdException w:name="List Table 7 Colorful Accent 5" w:uiPriority="52"/>
-    <w:lsdException w:name="List Table 1 Light Accent 6" w:uiPriority="46"/>
-    <w:lsdException w:name="List Table 2 Accent 6" w:uiPriority="47"/>
-    <w:lsdException w:name="List Table 3 Accent 6" w:uiPriority="48"/>
-    <w:lsdException w:name="List Table 4 Accent 6" w:uiPriority="49"/>
-    <w:lsdException w:name="List Table 5 Dark Accent 6" w:uiPriority="50"/>
-    <w:lsdException w:name="List Table 6 Colorful Accent 6" w:uiPriority="51"/>
-    <w:lsdException w:name="List Table 7 Colorful Accent 6" w:uiPriority="52"/>
+  <w:latentStyles w:defLockedState="0" w:defUIPriority="99" w:defSemiHidden="1" w:defUnhideWhenUsed="1" w:defQFormat="0" w:count="267">
+    <w:lsdException w:name="Normal" w:semiHidden="0" w:uiPriority="0" w:unhideWhenUsed="0" w:qFormat="1"/>
+    <w:lsdException w:name="heading 1" w:semiHidden="0" w:uiPriority="9" w:unhideWhenUsed="0" w:qFormat="1"/>
+    <w:lsdException w:name="heading 2" w:uiPriority="9" w:qFormat="1"/>
+    <w:lsdException w:name="heading 3" w:uiPriority="9" w:qFormat="1"/>
+    <w:lsdException w:name="heading 4" w:uiPriority="9" w:qFormat="1"/>
+    <w:lsdException w:name="heading 5" w:uiPriority="9" w:qFormat="1"/>
+    <w:lsdException w:name="heading 6" w:uiPriority="9" w:qFormat="1"/>
+    <w:lsdException w:name="heading 7" w:uiPriority="9" w:qFormat="1"/>
+    <w:lsdException w:name="heading 8" w:uiPriority="9" w:qFormat="1"/>
+    <w:lsdException w:name="heading 9" w:uiPriority="9" w:qFormat="1"/>
+    <w:lsdException w:name="toc 1" w:uiPriority="39"/>
+    <w:lsdException w:name="toc 2" w:uiPriority="39"/>
+    <w:lsdException w:name="toc 3" w:uiPriority="39"/>
+    <w:lsdException w:name="toc 4" w:uiPriority="39"/>
+    <w:lsdException w:name="toc 5" w:uiPriority="39"/>
+    <w:lsdException w:name="toc 6" w:uiPriority="39"/>
+    <w:lsdException w:name="toc 7" w:uiPriority="39"/>
+    <w:lsdException w:name="toc 8" w:uiPriority="39"/>
+    <w:lsdException w:name="toc 9" w:uiPriority="39"/>
+    <w:lsdException w:name="caption" w:uiPriority="35" w:qFormat="1"/>
+    <w:lsdException w:name="Title" w:semiHidden="0" w:uiPriority="10" w:unhideWhenUsed="0" w:qFormat="1"/>
+    <w:lsdException w:name="Default Paragraph Font" w:uiPriority="1"/>
+    <w:lsdException w:name="Body Text" w:uiPriority="1" w:qFormat="1"/>
+    <w:lsdException w:name="Subtitle" w:semiHidden="0" w:uiPriority="11" w:unhideWhenUsed="0" w:qFormat="1"/>
+    <w:lsdException w:name="Strong" w:semiHidden="0" w:uiPriority="22" w:unhideWhenUsed="0" w:qFormat="1"/>
+    <w:lsdException w:name="Emphasis" w:semiHidden="0" w:uiPriority="20" w:unhideWhenUsed="0" w:qFormat="1"/>
+    <w:lsdException w:name="Table Grid" w:semiHidden="0" w:uiPriority="59" w:unhideWhenUsed="0"/>
+    <w:lsdException w:name="Placeholder Text" w:unhideWhenUsed="0"/>
+    <w:lsdException w:name="No Spacing" w:semiHidden="0" w:uiPriority="1" w:unhideWhenUsed="0" w:qFormat="1"/>
+    <w:lsdException w:name="Light Shading" w:semiHidden="0" w:uiPriority="60" w:unhideWhenUsed="0"/>
+    <w:lsdException w:name="Light List" w:semiHidden="0" w:uiPriority="61" w:unhideWhenUsed="0"/>
+    <w:lsdException w:name="Light Grid" w:semiHidden="0" w:uiPriority="62" w:unhideWhenUsed="0"/>
+    <w:lsdException w:name="Medium Shading 1" w:semiHidden="0" w:uiPriority="63" w:unhideWhenUsed="0"/>
+    <w:lsdException w:name="Medium Shading 2" w:semiHidden="0" w:uiPriority="64" w:unhideWhenUsed="0"/>
+    <w:lsdException w:name="Medium List 1" w:semiHidden="0" w:uiPriority="65" w:unhideWhenUsed="0"/>
+    <w:lsdException w:name="Medium List 2" w:semiHidden="0" w:uiPriority="66" w:unhideWhenUsed="0"/>
+    <w:lsdException w:name="Medium Grid 1" w:semiHidden="0" w:uiPriority="67" w:unhideWhenUsed="0"/>
+    <w:lsdException w:name="Medium Grid 2" w:semiHidden="0" w:uiPriority="68" w:unhideWhenUsed="0"/>
+    <w:lsdException w:name="Medium Grid 3" w:semiHidden="0" w:uiPriority="69" w:unhideWhenUsed="0"/>
+    <w:lsdException w:name="Dark List" w:semiHidden="0" w:uiPriority="70" w:unhideWhenUsed="0"/>
+    <w:lsdException w:name="Colorful Shading" w:semiHidden="0" w:uiPriority="71" w:unhideWhenUsed="0"/>
+    <w:lsdException w:name="Colorful List" w:semiHidden="0" w:uiPriority="72" w:unhideWhenUsed="0"/>
+    <w:lsdException w:name="Colorful Grid" w:semiHidden="0" w:uiPriority="73" w:unhideWhenUsed="0"/>
+    <w:lsdException w:name="Light Shading Accent 1" w:semiHidden="0" w:uiPriority="60" w:unhideWhenUsed="0"/>
+    <w:lsdException w:name="Light List Accent 1" w:semiHidden="0" w:uiPriority="61" w:unhideWhenUsed="0"/>
+    <w:lsdException w:name="Light Grid Accent 1" w:semiHidden="0" w:uiPriority="62" w:unhideWhenUsed="0"/>
+    <w:lsdException w:name="Medium Shading 1 Accent 1" w:semiHidden="0" w:uiPriority="63" w:unhideWhenUsed="0"/>
+    <w:lsdException w:name="Medium Shading 2 Accent 1" w:semiHidden="0" w:uiPriority="64" w:unhideWhenUsed="0"/>
+    <w:lsdException w:name="Medium List 1 Accent 1" w:semiHidden="0" w:uiPriority="65" w:unhideWhenUsed="0"/>
+    <w:lsdException w:name="Revision" w:unhideWhenUsed="0"/>
+    <w:lsdException w:name="List Paragraph" w:semiHidden="0" w:uiPriority="34" w:unhideWhenUsed="0" w:qFormat="1"/>
+    <w:lsdException w:name="Quote" w:semiHidden="0" w:uiPriority="29" w:unhideWhenUsed="0" w:qFormat="1"/>
+    <w:lsdException w:name="Intense Quote" w:semiHidden="0" w:uiPriority="30" w:unhideWhenUsed="0" w:qFormat="1"/>
+    <w:lsdException w:name="Medium List 2 Accent 1" w:semiHidden="0" w:uiPriority="66" w:unhideWhenUsed="0"/>
+    <w:lsdException w:name="Medium Grid 1 Accent 1" w:semiHidden="0" w:uiPriority="67" w:unhideWhenUsed="0"/>
+    <w:lsdException w:name="Medium Grid 2 Accent 1" w:semiHidden="0" w:uiPriority="68" w:unhideWhenUsed="0"/>
+    <w:lsdException w:name="Medium Grid 3 Accent 1" w:semiHidden="0" w:uiPriority="69" w:unhideWhenUsed="0"/>
+    <w:lsdException w:name="Dark List Accent 1" w:semiHidden="0" w:uiPriority="70" w:unhideWhenUsed="0"/>
+    <w:lsdException w:name="Colorful Shading Accent 1" w:semiHidden="0" w:uiPriority="71" w:unhideWhenUsed="0"/>
+    <w:lsdException w:name="Colorful List Accent 1" w:semiHidden="0" w:uiPriority="72" w:unhideWhenUsed="0"/>
+    <w:lsdException w:name="Colorful Grid Accent 1" w:semiHidden="0" w:uiPriority="73" w:unhideWhenUsed="0"/>
+    <w:lsdException w:name="Light Shading Accent 2" w:semiHidden="0" w:uiPriority="60" w:unhideWhenUsed="0"/>
+    <w:lsdException w:name="Light List Accent 2" w:semiHidden="0" w:uiPriority="61" w:unhideWhenUsed="0"/>
+    <w:lsdException w:name="Light Grid Accent 2" w:semiHidden="0" w:uiPriority="62" w:unhideWhenUsed="0"/>
+    <w:lsdException w:name="Medium Shading 1 Accent 2" w:semiHidden="0" w:uiPriority="63" w:unhideWhenUsed="0"/>
+    <w:lsdException w:name="Medium Shading 2 Accent 2" w:semiHidden="0" w:uiPriority="64" w:unhideWhenUsed="0"/>
+    <w:lsdException w:name="Medium List 1 Accent 2" w:semiHidden="0" w:uiPriority="65" w:unhideWhenUsed="0"/>
+    <w:lsdException w:name="Medium List 2 Accent 2" w:semiHidden="0" w:uiPriority="66" w:unhideWhenUsed="0"/>
+    <w:lsdException w:name="Medium Grid 1 Accent 2" w:semiHidden="0" w:uiPriority="67" w:unhideWhenUsed="0"/>
+    <w:lsdException w:name="Medium Grid 2 Accent 2" w:semiHidden="0" w:uiPriority="68" w:unhideWhenUsed="0"/>
+    <w:lsdException w:name="Medium Grid 3 Accent 2" w:semiHidden="0" w:uiPriority="69" w:unhideWhenUsed="0"/>
+    <w:lsdException w:name="Dark List Accent 2" w:semiHidden="0" w:uiPriority="70" w:unhideWhenUsed="0"/>
+    <w:lsdException w:name="Colorful Shading Accent 2" w:semiHidden="0" w:uiPriority="71" w:unhideWhenUsed="0"/>
+    <w:lsdException w:name="Colorful List Accent 2" w:semiHidden="0" w:uiPriority="72" w:unhideWhenUsed="0"/>
+    <w:lsdException w:name="Colorful Grid Accent 2" w:semiHidden="0" w:uiPriority="73" w:unhideWhenUsed="0"/>
+    <w:lsdException w:name="Light Shading Accent 3" w:semiHidden="0" w:uiPriority="60" w:unhideWhenUsed="0"/>
+    <w:lsdException w:name="Light List Accent 3" w:semiHidden="0" w:uiPriority="61" w:unhideWhenUsed="0"/>
+    <w:lsdException w:name="Light Grid Accent 3" w:semiHidden="0" w:uiPriority="62" w:unhideWhenUsed="0"/>
+    <w:lsdException w:name="Medium Shading 1 Accent 3" w:semiHidden="0" w:uiPriority="63" w:unhideWhenUsed="0"/>
+    <w:lsdException w:name="Medium Shading 2 Accent 3" w:semiHidden="0" w:uiPriority="64" w:unhideWhenUsed="0"/>
+    <w:lsdException w:name="Medium List 1 Accent 3" w:semiHidden="0" w:uiPriority="65" w:unhideWhenUsed="0"/>
+    <w:lsdException w:name="Medium List 2 Accent 3" w:semiHidden="0" w:uiPriority="66" w:unhideWhenUsed="0"/>
+    <w:lsdException w:name="Medium Grid 1 Accent 3" w:semiHidden="0" w:uiPriority="67" w:unhideWhenUsed="0"/>
+    <w:lsdException w:name="Medium Grid 2 Accent 3" w:semiHidden="0" w:uiPriority="68" w:unhideWhenUsed="0"/>
+    <w:lsdException w:name="Medium Grid 3 Accent 3" w:semiHidden="0" w:uiPriority="69" w:unhideWhenUsed="0"/>
+    <w:lsdException w:name="Dark List Accent 3" w:semiHidden="0" w:uiPriority="70" w:unhideWhenUsed="0"/>
+    <w:lsdException w:name="Colorful Shading Accent 3" w:semiHidden="0" w:uiPriority="71" w:unhideWhenUsed="0"/>
+    <w:lsdException w:name="Colorful List Accent 3" w:semiHidden="0" w:uiPriority="72" w:unhideWhenUsed="0"/>
+    <w:lsdException w:name="Colorful Grid Accent 3" w:semiHidden="0" w:uiPriority="73" w:unhideWhenUsed="0"/>
+    <w:lsdException w:name="Light Shading Accent 4" w:semiHidden="0" w:uiPriority="60" w:unhideWhenUsed="0"/>
+    <w:lsdException w:name="Light List Accent 4" w:semiHidden="0" w:uiPriority="61" w:unhideWhenUsed="0"/>
+    <w:lsdException w:name="Light Grid Accent 4" w:semiHidden="0" w:uiPriority="62" w:unhideWhenUsed="0"/>
+    <w:lsdException w:name="Medium Shading 1 Accent 4" w:semiHidden="0" w:uiPriority="63" w:unhideWhenUsed="0"/>
+    <w:lsdException w:name="Medium Shading 2 Accent 4" w:semiHidden="0" w:uiPriority="64" w:unhideWhenUsed="0"/>
+    <w:lsdException w:name="Medium List 1 Accent 4" w:semiHidden="0" w:uiPriority="65" w:unhideWhenUsed="0"/>
+    <w:lsdException w:name="Medium List 2 Accent 4" w:semiHidden="0" w:uiPriority="66" w:unhideWhenUsed="0"/>
+    <w:lsdException w:name="Medium Grid 1 Accent 4" w:semiHidden="0" w:uiPriority="67" w:unhideWhenUsed="0"/>
+    <w:lsdException w:name="Medium Grid 2 Accent 4" w:semiHidden="0" w:uiPriority="68" w:unhideWhenUsed="0"/>
+    <w:lsdException w:name="Medium Grid 3 Accent 4" w:semiHidden="0" w:uiPriority="69" w:unhideWhenUsed="0"/>
+    <w:lsdException w:name="Dark List Accent 4" w:semiHidden="0" w:uiPriority="70" w:unhideWhenUsed="0"/>
+    <w:lsdException w:name="Colorful Shading Accent 4" w:semiHidden="0" w:uiPriority="71" w:unhideWhenUsed="0"/>
+    <w:lsdException w:name="Colorful List Accent 4" w:semiHidden="0" w:uiPriority="72" w:unhideWhenUsed="0"/>
+    <w:lsdException w:name="Colorful Grid Accent 4" w:semiHidden="0" w:uiPriority="73" w:unhideWhenUsed="0"/>
+    <w:lsdException w:name="Light Shading Accent 5" w:semiHidden="0" w:uiPriority="60" w:unhideWhenUsed="0"/>
+    <w:lsdException w:name="Light List Accent 5" w:semiHidden="0" w:uiPriority="61" w:unhideWhenUsed="0"/>
+    <w:lsdException w:name="Light Grid Accent 5" w:semiHidden="0" w:uiPriority="62" w:unhideWhenUsed="0"/>
+    <w:lsdException w:name="Medium Shading 1 Accent 5" w:semiHidden="0" w:uiPriority="63" w:unhideWhenUsed="0"/>
+    <w:lsdException w:name="Medium Shading 2 Accent 5" w:semiHidden="0" w:uiPriority="64" w:unhideWhenUsed="0"/>
+    <w:lsdException w:name="Medium List 1 Accent 5" w:semiHidden="0" w:uiPriority="65" w:unhideWhenUsed="0"/>
+    <w:lsdException w:name="Medium List 2 Accent 5" w:semiHidden="0" w:uiPriority="66" w:unhideWhenUsed="0"/>
+    <w:lsdException w:name="Medium Grid 1 Accent 5" w:semiHidden="0" w:uiPriority="67" w:unhideWhenUsed="0"/>
+    <w:lsdException w:name="Medium Grid 2 Accent 5" w:semiHidden="0" w:uiPriority="68" w:unhideWhenUsed="0"/>
+    <w:lsdException w:name="Medium Grid 3 Accent 5" w:semiHidden="0" w:uiPriority="69" w:unhideWhenUsed="0"/>
+    <w:lsdException w:name="Dark List Accent 5" w:semiHidden="0" w:uiPriority="70" w:unhideWhenUsed="0"/>
+    <w:lsdException w:name="Colorful Shading Accent 5" w:semiHidden="0" w:uiPriority="71" w:unhideWhenUsed="0"/>
+    <w:lsdException w:name="Colorful List Accent 5" w:semiHidden="0" w:uiPriority="72" w:unhideWhenUsed="0"/>
+    <w:lsdException w:name="Colorful Grid Accent 5" w:semiHidden="0" w:uiPriority="73" w:unhideWhenUsed="0"/>
+    <w:lsdException w:name="Light Shading Accent 6" w:semiHidden="0" w:uiPriority="60" w:unhideWhenUsed="0"/>
+    <w:lsdException w:name="Light List Accent 6" w:semiHidden="0" w:uiPriority="61" w:unhideWhenUsed="0"/>
+    <w:lsdException w:name="Light Grid Accent 6" w:semiHidden="0" w:uiPriority="62" w:unhideWhenUsed="0"/>
+    <w:lsdException w:name="Medium Shading 1 Accent 6" w:semiHidden="0" w:uiPriority="63" w:unhideWhenUsed="0"/>
+    <w:lsdException w:name="Medium Shading 2 Accent 6" w:semiHidden="0" w:uiPriority="64" w:unhideWhenUsed="0"/>
+    <w:lsdException w:name="Medium List 1 Accent 6" w:semiHidden="0" w:uiPriority="65" w:unhideWhenUsed="0"/>
+    <w:lsdException w:name="Medium List 2 Accent 6" w:semiHidden="0" w:uiPriority="66" w:unhideWhenUsed="0"/>
+    <w:lsdException w:name="Medium Grid 1 Accent 6" w:semiHidden="0" w:uiPriority="67" w:unhideWhenUsed="0"/>
+    <w:lsdException w:name="Medium Grid 2 Accent 6" w:semiHidden="0" w:uiPriority="68" w:unhideWhenUsed="0"/>
+    <w:lsdException w:name="Medium Grid 3 Accent 6" w:semiHidden="0" w:uiPriority="69" w:unhideWhenUsed="0"/>
+    <w:lsdException w:name="Dark List Accent 6" w:semiHidden="0" w:uiPriority="70" w:unhideWhenUsed="0"/>
+    <w:lsdException w:name="Colorful Shading Accent 6" w:semiHidden="0" w:uiPriority="71" w:unhideWhenUsed="0"/>
+    <w:lsdException w:name="Colorful List Accent 6" w:semiHidden="0" w:uiPriority="72" w:unhideWhenUsed="0"/>
+    <w:lsdException w:name="Colorful Grid Accent 6" w:semiHidden="0" w:uiPriority="73" w:unhideWhenUsed="0"/>
+    <w:lsdException w:name="Subtle Emphasis" w:semiHidden="0" w:uiPriority="19" w:unhideWhenUsed="0" w:qFormat="1"/>
+    <w:lsdException w:name="Intense Emphasis" w:semiHidden="0" w:uiPriority="21" w:unhideWhenUsed="0" w:qFormat="1"/>
+    <w:lsdException w:name="Subtle Reference" w:semiHidden="0" w:uiPriority="31" w:unhideWhenUsed="0" w:qFormat="1"/>
+    <w:lsdException w:name="Intense Reference" w:semiHidden="0" w:uiPriority="32" w:unhideWhenUsed="0" w:qFormat="1"/>
+    <w:lsdException w:name="Book Title" w:semiHidden="0" w:uiPriority="33" w:unhideWhenUsed="0" w:qFormat="1"/>
+    <w:lsdException w:name="Bibliography" w:uiPriority="37"/>
+    <w:lsdException w:name="TOC Heading" w:uiPriority="39" w:qFormat="1"/>
+  </w:latentStyles>
+  <w:style w:type="paragraph" w:default="1" w:styleId="a">
+    <w:name w:val="Normal"/>
+    <w:qFormat/>
+    <w:rsid w:val="001E60DC"/>
+    <w:pPr>
+      <w:widowControl w:val="0"/>
+      <w:adjustRightInd w:val="0"/>
+      <w:textAlignment w:val="baseline"/>
+    </w:pPr>
+    <w:rPr>
+      <w:rFonts w:ascii="細明體" w:eastAsia="細明體"/>
+      <w:sz w:val="24"/>
+    </w:rPr>
+  </w:style>
+  <w:style w:type="character" w:default="1" w:styleId="a0">
+    <w:name w:val="Default Paragraph Font"/>
+    <w:uiPriority w:val="1"/>
+    <w:semiHidden/>
+    <w:unhideWhenUsed/>
+  </w:style>
+  <w:style w:type="table" w:default="1" w:styleId="a1">
+    <w:name w:val="Normal Table"/>
+    <w:uiPriority w:val="99"/>
+    <w:semiHidden/>
+    <w:unhideWhenUsed/>
+    <w:tblPr>
+      <w:tblInd w:w="0" w:type="dxa"/>
+      <w:tblCellMar>
+        <w:top w:w="0" w:type="dxa"/>
+        <w:left w:w="108" w:type="dxa"/>
+        <w:bottom w:w="0" w:type="dxa"/>
+        <w:right w:w="108" w:type="dxa"/>
+      </w:tblCellMar>
+    </w:tblPr>
+  </w:style>
+  <w:style w:type="numbering" w:default="1" w:styleId="a2">
+    <w:name w:val="No List"/>
+    <w:uiPriority w:val="99"/>
+    <w:semiHidden/>
+    <w:unhideWhenUsed/>
+  </w:style>
+  <w:style w:type="paragraph" w:styleId="a3">
+    <w:name w:val="header"/>
+    <w:basedOn w:val="a"/>
+    <w:rsid w:val="001E60DC"/>
+    <w:pPr>
+      <w:tabs>
+        <w:tab w:val="center" w:pos="4153"/>
+        <w:tab w:val="right" w:pos="8306"/>
+      </w:tabs>
+      <w:snapToGrid w:val="0"/>
+    </w:pPr>
+    <w:rPr>
+      <w:sz w:val="20"/>
+    </w:rPr>
+  </w:style>
+  <w:style w:type="paragraph" w:styleId="a4">
+    <w:name w:val="footer"/>
+    <w:basedOn w:val="a"/>
+    <w:rsid w:val="001E60DC"/>
+    <w:pPr>
+      <w:tabs>
+        <w:tab w:val="center" w:pos="4153"/>
+        <w:tab w:val="right" w:pos="8306"/>
+      </w:tabs>
+      <w:snapToGrid w:val="0"/>
+    </w:pPr>
+    <w:rPr>
+      <w:sz w:val="20"/>
+    </w:rPr>
+  </w:style>
+  <w:style w:type="table" w:styleId="a5">
+    <w:name w:val="Table Grid"/>
+    <w:basedOn w:val="a1"/>
+    <w:uiPriority w:val="59"/>
+    <w:rsid w:val="001328E2"/>
+    <w:pPr>
+      <w:widowControl w:val="0"/>
+    </w:pPr>
+    <w:tblPr>
+      <w:tblBorders>
+        <w:top w:val="single" w:sz="4" w:space="0" w:color="auto"/>
+        <w:left w:val="single" w:sz="4" w:space="0" w:color="auto"/>
+        <w:bottom w:val="single" w:sz="4" w:space="0" w:color="auto"/>
+        <w:right w:val="single" w:sz="4" w:space="0" w:color="auto"/>
+        <w:insideH w:val="single" w:sz="4" w:space="0" w:color="auto"/>
+        <w:insideV w:val="single" w:sz="4" w:space="0" w:color="auto"/>
+      </w:tblBorders>
+    </w:tblPr>
+  </w:style>
+  <w:style w:type="character" w:styleId="a6">
+    <w:name w:val="page number"/>
+    <w:basedOn w:val="a0"/>
+    <w:rsid w:val="005D5EDF"/>
+  </w:style>
+  <w:style w:type="paragraph" w:styleId="a7">
+    <w:name w:val="Balloon Text"/>
+    <w:basedOn w:val="a"/>
+    <w:link w:val="a8"/>
+    <w:uiPriority w:val="99"/>
+    <w:semiHidden/>
+    <w:unhideWhenUsed/>
+    <w:rsid w:val="00653487"/>
+    <w:rPr>
+      <w:rFonts w:ascii="Cambria" w:eastAsia="新細明體" w:hAnsi="Cambria"/>
+      <w:sz w:val="18"/>
+      <w:szCs w:val="18"/>
+    </w:rPr>
+  </w:style>
+  <w:style w:type="character" w:customStyle="1" w:styleId="a8">
+    <w:name w:val="註解方塊文字 字元"/>
+    <w:link w:val="a7"/>
+    <w:uiPriority w:val="99"/>
+    <w:semiHidden/>
+    <w:rsid w:val="00653487"/>
+    <w:rPr>
+      <w:rFonts w:ascii="Cambria" w:eastAsia="新細明體" w:hAnsi="Cambria" w:cs="Times New Roman"/>
+      <w:sz w:val="18"/>
+      <w:szCs w:val="18"/>
+    </w:rPr>
+  </w:style>
+  <w:style w:type="paragraph" w:styleId="a9">
+    <w:name w:val="List Paragraph"/>
+    <w:basedOn w:val="a"/>
+    <w:uiPriority w:val="34"/>
+    <w:qFormat/>
+    <w:rsid w:val="008429A3"/>
+    <w:pPr>
+      <w:ind w:leftChars="200" w:left="480"/>
+    </w:pPr>
+  </w:style>
+  <w:style w:type="paragraph" w:styleId="aa">
+    <w:name w:val="Body Text"/>
+    <w:basedOn w:val="a"/>
+    <w:link w:val="ab"/>
+    <w:uiPriority w:val="1"/>
+    <w:qFormat/>
+    <w:rsid w:val="00C1724C"/>
+    <w:pPr>
+      <w:adjustRightInd/>
+      <w:textAlignment w:val="auto"/>
+    </w:pPr>
+    <w:rPr>
+      <w:rFonts w:ascii="微軟正黑體" w:eastAsia="微軟正黑體" w:hAnsi="微軟正黑體" w:cstheme="minorBidi"/>
+      <w:b/>
+      <w:bCs/>
+      <w:sz w:val="44"/>
+      <w:szCs w:val="44"/>
+      <w:lang w:eastAsia="en-US"/>
+    </w:rPr>
+  </w:style>
+  <w:style w:type="character" w:customStyle="1" w:styleId="ab">
+    <w:name w:val="本文 字元"/>
+    <w:basedOn w:val="a0"/>
+    <w:link w:val="aa"/>
+    <w:uiPriority w:val="1"/>
+    <w:rsid w:val="00C1724C"/>
+    <w:rPr>
+      <w:rFonts w:ascii="微軟正黑體" w:eastAsia="微軟正黑體" w:hAnsi="微軟正黑體" w:cstheme="minorBidi"/>
+      <w:b/>
+      <w:bCs/>
+      <w:sz w:val="44"/>
+      <w:szCs w:val="44"/>
+      <w:lang w:eastAsia="en-US"/>
+    </w:rPr>
+  </w:style>
+</w:styles>
+</file>
+
+<file path=word/stylesWithEffects.xml><?xml version="1.0" encoding="utf-8"?>
+<w:styles xmlns:wpc="http://schemas.microsoft.com/office/word/2010/wordprocessingCanvas" xmlns:mc="http://schemas.openxmlformats.org/markup-compatibility/2006" xmlns:o="urn:schemas-microsoft-com:office:office" xmlns:r="http://schemas.openxmlformats.org/officeDocument/2006/relationships" xmlns:m="http://schemas.openxmlformats.org/officeDocument/2006/math" xmlns:v="urn:schemas-microsoft-com:vml" xmlns:wp14="http://schemas.microsoft.com/office/word/2010/wordprocessingDrawing" xmlns:wp="http://schemas.openxmlformats.org/drawingml/2006/wordprocessingDrawing" xmlns:w10="urn:schemas-microsoft-com:office:word" xmlns:w="http://schemas.openxmlformats.org/wordprocessingml/2006/main" xmlns:w14="http://schemas.microsoft.com/office/word/2010/wordml" xmlns:wpg="http://schemas.microsoft.com/office/word/2010/wordprocessingGroup" xmlns:wpi="http://schemas.microsoft.com/office/word/2010/wordprocessingInk" xmlns:wne="http://schemas.microsoft.com/office/word/2006/wordml" xmlns:wps="http://schemas.microsoft.com/office/word/2010/wordprocessingShape" mc:Ignorable="w14 wp14">
+  <w:docDefaults>
+    <w:rPrDefault>
+      <w:rPr>
+        <w:rFonts w:ascii="Times New Roman" w:eastAsia="新細明體" w:hAnsi="Times New Roman" w:cs="Times New Roman"/>
+        <w:lang w:val="en-US" w:eastAsia="zh-TW" w:bidi="ar-SA"/>
+      </w:rPr>
+    </w:rPrDefault>
+    <w:pPrDefault/>
+  </w:docDefaults>
+  <w:latentStyles w:defLockedState="0" w:defUIPriority="99" w:defSemiHidden="1" w:defUnhideWhenUsed="1" w:defQFormat="0" w:count="267">
+    <w:lsdException w:name="Normal" w:semiHidden="0" w:uiPriority="0" w:unhideWhenUsed="0" w:qFormat="1"/>
+    <w:lsdException w:name="heading 1" w:semiHidden="0" w:uiPriority="9" w:unhideWhenUsed="0" w:qFormat="1"/>
+    <w:lsdException w:name="heading 2" w:uiPriority="9" w:qFormat="1"/>
+    <w:lsdException w:name="heading 3" w:uiPriority="9" w:qFormat="1"/>
+    <w:lsdException w:name="heading 4" w:uiPriority="9" w:qFormat="1"/>
+    <w:lsdException w:name="heading 5" w:uiPriority="9" w:qFormat="1"/>
+    <w:lsdException w:name="heading 6" w:uiPriority="9" w:qFormat="1"/>
+    <w:lsdException w:name="heading 7" w:uiPriority="9" w:qFormat="1"/>
+    <w:lsdException w:name="heading 8" w:uiPriority="9" w:qFormat="1"/>
+    <w:lsdException w:name="heading 9" w:uiPriority="9" w:qFormat="1"/>
+    <w:lsdException w:name="toc 1" w:uiPriority="39"/>
+    <w:lsdException w:name="toc 2" w:uiPriority="39"/>
+    <w:lsdException w:name="toc 3" w:uiPriority="39"/>
+    <w:lsdException w:name="toc 4" w:uiPriority="39"/>
+    <w:lsdException w:name="toc 5" w:uiPriority="39"/>
+    <w:lsdException w:name="toc 6" w:uiPriority="39"/>
+    <w:lsdException w:name="toc 7" w:uiPriority="39"/>
+    <w:lsdException w:name="toc 8" w:uiPriority="39"/>
+    <w:lsdException w:name="toc 9" w:uiPriority="39"/>
+    <w:lsdException w:name="caption" w:uiPriority="35" w:qFormat="1"/>
+    <w:lsdException w:name="Title" w:semiHidden="0" w:uiPriority="10" w:unhideWhenUsed="0" w:qFormat="1"/>
+    <w:lsdException w:name="Default Paragraph Font" w:uiPriority="1"/>
+    <w:lsdException w:name="Body Text" w:uiPriority="1" w:qFormat="1"/>
+    <w:lsdException w:name="Subtitle" w:semiHidden="0" w:uiPriority="11" w:unhideWhenUsed="0" w:qFormat="1"/>
+    <w:lsdException w:name="Strong" w:semiHidden="0" w:uiPriority="22" w:unhideWhenUsed="0" w:qFormat="1"/>
+    <w:lsdException w:name="Emphasis" w:semiHidden="0" w:uiPriority="20" w:unhideWhenUsed="0" w:qFormat="1"/>
+    <w:lsdException w:name="Table Grid" w:semiHidden="0" w:uiPriority="59" w:unhideWhenUsed="0"/>
+    <w:lsdException w:name="Placeholder Text" w:unhideWhenUsed="0"/>
+    <w:lsdException w:name="No Spacing" w:semiHidden="0" w:uiPriority="1" w:unhideWhenUsed="0" w:qFormat="1"/>
+    <w:lsdException w:name="Light Shading" w:semiHidden="0" w:uiPriority="60" w:unhideWhenUsed="0"/>
+    <w:lsdException w:name="Light List" w:semiHidden="0" w:uiPriority="61" w:unhideWhenUsed="0"/>
+    <w:lsdException w:name="Light Grid" w:semiHidden="0" w:uiPriority="62" w:unhideWhenUsed="0"/>
+    <w:lsdException w:name="Medium Shading 1" w:semiHidden="0" w:uiPriority="63" w:unhideWhenUsed="0"/>
+    <w:lsdException w:name="Medium Shading 2" w:semiHidden="0" w:uiPriority="64" w:unhideWhenUsed="0"/>
+    <w:lsdException w:name="Medium List 1" w:semiHidden="0" w:uiPriority="65" w:unhideWhenUsed="0"/>
+    <w:lsdException w:name="Medium List 2" w:semiHidden="0" w:uiPriority="66" w:unhideWhenUsed="0"/>
+    <w:lsdException w:name="Medium Grid 1" w:semiHidden="0" w:uiPriority="67" w:unhideWhenUsed="0"/>
+    <w:lsdException w:name="Medium Grid 2" w:semiHidden="0" w:uiPriority="68" w:unhideWhenUsed="0"/>
+    <w:lsdException w:name="Medium Grid 3" w:semiHidden="0" w:uiPriority="69" w:unhideWhenUsed="0"/>
+    <w:lsdException w:name="Dark List" w:semiHidden="0" w:uiPriority="70" w:unhideWhenUsed="0"/>
+    <w:lsdException w:name="Colorful Shading" w:semiHidden="0" w:uiPriority="71" w:unhideWhenUsed="0"/>
+    <w:lsdException w:name="Colorful List" w:semiHidden="0" w:uiPriority="72" w:unhideWhenUsed="0"/>
+    <w:lsdException w:name="Colorful Grid" w:semiHidden="0" w:uiPriority="73" w:unhideWhenUsed="0"/>
+    <w:lsdException w:name="Light Shading Accent 1" w:semiHidden="0" w:uiPriority="60" w:unhideWhenUsed="0"/>
+    <w:lsdException w:name="Light List Accent 1" w:semiHidden="0" w:uiPriority="61" w:unhideWhenUsed="0"/>
+    <w:lsdException w:name="Light Grid Accent 1" w:semiHidden="0" w:uiPriority="62" w:unhideWhenUsed="0"/>
+    <w:lsdException w:name="Medium Shading 1 Accent 1" w:semiHidden="0" w:uiPriority="63" w:unhideWhenUsed="0"/>
+    <w:lsdException w:name="Medium Shading 2 Accent 1" w:semiHidden="0" w:uiPriority="64" w:unhideWhenUsed="0"/>
+    <w:lsdException w:name="Medium List 1 Accent 1" w:semiHidden="0" w:uiPriority="65" w:unhideWhenUsed="0"/>
+    <w:lsdException w:name="Revision" w:unhideWhenUsed="0"/>
+    <w:lsdException w:name="List Paragraph" w:semiHidden="0" w:uiPriority="34" w:unhideWhenUsed="0" w:qFormat="1"/>
+    <w:lsdException w:name="Quote" w:semiHidden="0" w:uiPriority="29" w:unhideWhenUsed="0" w:qFormat="1"/>
+    <w:lsdException w:name="Intense Quote" w:semiHidden="0" w:uiPriority="30" w:unhideWhenUsed="0" w:qFormat="1"/>
+    <w:lsdException w:name="Medium List 2 Accent 1" w:semiHidden="0" w:uiPriority="66" w:unhideWhenUsed="0"/>
+    <w:lsdException w:name="Medium Grid 1 Accent 1" w:semiHidden="0" w:uiPriority="67" w:unhideWhenUsed="0"/>
+    <w:lsdException w:name="Medium Grid 2 Accent 1" w:semiHidden="0" w:uiPriority="68" w:unhideWhenUsed="0"/>
+    <w:lsdException w:name="Medium Grid 3 Accent 1" w:semiHidden="0" w:uiPriority="69" w:unhideWhenUsed="0"/>
+    <w:lsdException w:name="Dark List Accent 1" w:semiHidden="0" w:uiPriority="70" w:unhideWhenUsed="0"/>
+    <w:lsdException w:name="Colorful Shading Accent 1" w:semiHidden="0" w:uiPriority="71" w:unhideWhenUsed="0"/>
+    <w:lsdException w:name="Colorful List Accent 1" w:semiHidden="0" w:uiPriority="72" w:unhideWhenUsed="0"/>
+    <w:lsdException w:name="Colorful Grid Accent 1" w:semiHidden="0" w:uiPriority="73" w:unhideWhenUsed="0"/>
+    <w:lsdException w:name="Light Shading Accent 2" w:semiHidden="0" w:uiPriority="60" w:unhideWhenUsed="0"/>
+    <w:lsdException w:name="Light List Accent 2" w:semiHidden="0" w:uiPriority="61" w:unhideWhenUsed="0"/>
+    <w:lsdException w:name="Light Grid Accent 2" w:semiHidden="0" w:uiPriority="62" w:unhideWhenUsed="0"/>
+    <w:lsdException w:name="Medium Shading 1 Accent 2" w:semiHidden="0" w:uiPriority="63" w:unhideWhenUsed="0"/>
+    <w:lsdException w:name="Medium Shading 2 Accent 2" w:semiHidden="0" w:uiPriority="64" w:unhideWhenUsed="0"/>
+    <w:lsdException w:name="Medium List 1 Accent 2" w:semiHidden="0" w:uiPriority="65" w:unhideWhenUsed="0"/>
+    <w:lsdException w:name="Medium List 2 Accent 2" w:semiHidden="0" w:uiPriority="66" w:unhideWhenUsed="0"/>
+    <w:lsdException w:name="Medium Grid 1 Accent 2" w:semiHidden="0" w:uiPriority="67" w:unhideWhenUsed="0"/>
+    <w:lsdException w:name="Medium Grid 2 Accent 2" w:semiHidden="0" w:uiPriority="68" w:unhideWhenUsed="0"/>
+    <w:lsdException w:name="Medium Grid 3 Accent 2" w:semiHidden="0" w:uiPriority="69" w:unhideWhenUsed="0"/>
+    <w:lsdException w:name="Dark List Accent 2" w:semiHidden="0" w:uiPriority="70" w:unhideWhenUsed="0"/>
+    <w:lsdException w:name="Colorful Shading Accent 2" w:semiHidden="0" w:uiPriority="71" w:unhideWhenUsed="0"/>
+    <w:lsdException w:name="Colorful List Accent 2" w:semiHidden="0" w:uiPriority="72" w:unhideWhenUsed="0"/>
+    <w:lsdException w:name="Colorful Grid Accent 2" w:semiHidden="0" w:uiPriority="73" w:unhideWhenUsed="0"/>
+    <w:lsdException w:name="Light Shading Accent 3" w:semiHidden="0" w:uiPriority="60" w:unhideWhenUsed="0"/>
+    <w:lsdException w:name="Light List Accent 3" w:semiHidden="0" w:uiPriority="61" w:unhideWhenUsed="0"/>
+    <w:lsdException w:name="Light Grid Accent 3" w:semiHidden="0" w:uiPriority="62" w:unhideWhenUsed="0"/>
+    <w:lsdException w:name="Medium Shading 1 Accent 3" w:semiHidden="0" w:uiPriority="63" w:unhideWhenUsed="0"/>
+    <w:lsdException w:name="Medium Shading 2 Accent 3" w:semiHidden="0" w:uiPriority="64" w:unhideWhenUsed="0"/>
+    <w:lsdException w:name="Medium List 1 Accent 3" w:semiHidden="0" w:uiPriority="65" w:unhideWhenUsed="0"/>
+    <w:lsdException w:name="Medium List 2 Accent 3" w:semiHidden="0" w:uiPriority="66" w:unhideWhenUsed="0"/>
+    <w:lsdException w:name="Medium Grid 1 Accent 3" w:semiHidden="0" w:uiPriority="67" w:unhideWhenUsed="0"/>
+    <w:lsdException w:name="Medium Grid 2 Accent 3" w:semiHidden="0" w:uiPriority="68" w:unhideWhenUsed="0"/>
+    <w:lsdException w:name="Medium Grid 3 Accent 3" w:semiHidden="0" w:uiPriority="69" w:unhideWhenUsed="0"/>
+    <w:lsdException w:name="Dark List Accent 3" w:semiHidden="0" w:uiPriority="70" w:unhideWhenUsed="0"/>
+    <w:lsdException w:name="Colorful Shading Accent 3" w:semiHidden="0" w:uiPriority="71" w:unhideWhenUsed="0"/>
+    <w:lsdException w:name="Colorful List Accent 3" w:semiHidden="0" w:uiPriority="72" w:unhideWhenUsed="0"/>
+    <w:lsdException w:name="Colorful Grid Accent 3" w:semiHidden="0" w:uiPriority="73" w:unhideWhenUsed="0"/>
+    <w:lsdException w:name="Light Shading Accent 4" w:semiHidden="0" w:uiPriority="60" w:unhideWhenUsed="0"/>
+    <w:lsdException w:name="Light List Accent 4" w:semiHidden="0" w:uiPriority="61" w:unhideWhenUsed="0"/>
+    <w:lsdException w:name="Light Grid Accent 4" w:semiHidden="0" w:uiPriority="62" w:unhideWhenUsed="0"/>
+    <w:lsdException w:name="Medium Shading 1 Accent 4" w:semiHidden="0" w:uiPriority="63" w:unhideWhenUsed="0"/>
+    <w:lsdException w:name="Medium Shading 2 Accent 4" w:semiHidden="0" w:uiPriority="64" w:unhideWhenUsed="0"/>
+    <w:lsdException w:name="Medium List 1 Accent 4" w:semiHidden="0" w:uiPriority="65" w:unhideWhenUsed="0"/>
+    <w:lsdException w:name="Medium List 2 Accent 4" w:semiHidden="0" w:uiPriority="66" w:unhideWhenUsed="0"/>
+    <w:lsdException w:name="Medium Grid 1 Accent 4" w:semiHidden="0" w:uiPriority="67" w:unhideWhenUsed="0"/>
+    <w:lsdException w:name="Medium Grid 2 Accent 4" w:semiHidden="0" w:uiPriority="68" w:unhideWhenUsed="0"/>
+    <w:lsdException w:name="Medium Grid 3 Accent 4" w:semiHidden="0" w:uiPriority="69" w:unhideWhenUsed="0"/>
+    <w:lsdException w:name="Dark List Accent 4" w:semiHidden="0" w:uiPriority="70" w:unhideWhenUsed="0"/>
+    <w:lsdException w:name="Colorful Shading Accent 4" w:semiHidden="0" w:uiPriority="71" w:unhideWhenUsed="0"/>
+    <w:lsdException w:name="Colorful List Accent 4" w:semiHidden="0" w:uiPriority="72" w:unhideWhenUsed="0"/>
+    <w:lsdException w:name="Colorful Grid Accent 4" w:semiHidden="0" w:uiPriority="73" w:unhideWhenUsed="0"/>
+    <w:lsdException w:name="Light Shading Accent 5" w:semiHidden="0" w:uiPriority="60" w:unhideWhenUsed="0"/>
+    <w:lsdException w:name="Light List Accent 5" w:semiHidden="0" w:uiPriority="61" w:unhideWhenUsed="0"/>
+    <w:lsdException w:name="Light Grid Accent 5" w:semiHidden="0" w:uiPriority="62" w:unhideWhenUsed="0"/>
+    <w:lsdException w:name="Medium Shading 1 Accent 5" w:semiHidden="0" w:uiPriority="63" w:unhideWhenUsed="0"/>
+    <w:lsdException w:name="Medium Shading 2 Accent 5" w:semiHidden="0" w:uiPriority="64" w:unhideWhenUsed="0"/>
+    <w:lsdException w:name="Medium List 1 Accent 5" w:semiHidden="0" w:uiPriority="65" w:unhideWhenUsed="0"/>
+    <w:lsdException w:name="Medium List 2 Accent 5" w:semiHidden="0" w:uiPriority="66" w:unhideWhenUsed="0"/>
+    <w:lsdException w:name="Medium Grid 1 Accent 5" w:semiHidden="0" w:uiPriority="67" w:unhideWhenUsed="0"/>
+    <w:lsdException w:name="Medium Grid 2 Accent 5" w:semiHidden="0" w:uiPriority="68" w:unhideWhenUsed="0"/>
+    <w:lsdException w:name="Medium Grid 3 Accent 5" w:semiHidden="0" w:uiPriority="69" w:unhideWhenUsed="0"/>
+    <w:lsdException w:name="Dark List Accent 5" w:semiHidden="0" w:uiPriority="70" w:unhideWhenUsed="0"/>
+    <w:lsdException w:name="Colorful Shading Accent 5" w:semiHidden="0" w:uiPriority="71" w:unhideWhenUsed="0"/>
+    <w:lsdException w:name="Colorful List Accent 5" w:semiHidden="0" w:uiPriority="72" w:unhideWhenUsed="0"/>
+    <w:lsdException w:name="Colorful Grid Accent 5" w:semiHidden="0" w:uiPriority="73" w:unhideWhenUsed="0"/>
+    <w:lsdException w:name="Light Shading Accent 6" w:semiHidden="0" w:uiPriority="60" w:unhideWhenUsed="0"/>
+    <w:lsdException w:name="Light List Accent 6" w:semiHidden="0" w:uiPriority="61" w:unhideWhenUsed="0"/>
+    <w:lsdException w:name="Light Grid Accent 6" w:semiHidden="0" w:uiPriority="62" w:unhideWhenUsed="0"/>
+    <w:lsdException w:name="Medium Shading 1 Accent 6" w:semiHidden="0" w:uiPriority="63" w:unhideWhenUsed="0"/>
+    <w:lsdException w:name="Medium Shading 2 Accent 6" w:semiHidden="0" w:uiPriority="64" w:unhideWhenUsed="0"/>
+    <w:lsdException w:name="Medium List 1 Accent 6" w:semiHidden="0" w:uiPriority="65" w:unhideWhenUsed="0"/>
+    <w:lsdException w:name="Medium List 2 Accent 6" w:semiHidden="0" w:uiPriority="66" w:unhideWhenUsed="0"/>
+    <w:lsdException w:name="Medium Grid 1 Accent 6" w:semiHidden="0" w:uiPriority="67" w:unhideWhenUsed="0"/>
+    <w:lsdException w:name="Medium Grid 2 Accent 6" w:semiHidden="0" w:uiPriority="68" w:unhideWhenUsed="0"/>
+    <w:lsdException w:name="Medium Grid 3 Accent 6" w:semiHidden="0" w:uiPriority="69" w:unhideWhenUsed="0"/>
+    <w:lsdException w:name="Dark List Accent 6" w:semiHidden="0" w:uiPriority="70" w:unhideWhenUsed="0"/>
+    <w:lsdException w:name="Colorful Shading Accent 6" w:semiHidden="0" w:uiPriority="71" w:unhideWhenUsed="0"/>
+    <w:lsdException w:name="Colorful List Accent 6" w:semiHidden="0" w:uiPriority="72" w:unhideWhenUsed="0"/>
+    <w:lsdException w:name="Colorful Grid Accent 6" w:semiHidden="0" w:uiPriority="73" w:unhideWhenUsed="0"/>
+    <w:lsdException w:name="Subtle Emphasis" w:semiHidden="0" w:uiPriority="19" w:unhideWhenUsed="0" w:qFormat="1"/>
+    <w:lsdException w:name="Intense Emphasis" w:semiHidden="0" w:uiPriority="21" w:unhideWhenUsed="0" w:qFormat="1"/>
+    <w:lsdException w:name="Subtle Reference" w:semiHidden="0" w:uiPriority="31" w:unhideWhenUsed="0" w:qFormat="1"/>
+    <w:lsdException w:name="Intense Reference" w:semiHidden="0" w:uiPriority="32" w:unhideWhenUsed="0" w:qFormat="1"/>
+    <w:lsdException w:name="Book Title" w:semiHidden="0" w:uiPriority="33" w:unhideWhenUsed="0" w:qFormat="1"/>
+    <w:lsdException w:name="Bibliography" w:uiPriority="37"/>
+    <w:lsdException w:name="TOC Heading" w:uiPriority="39" w:qFormat="1"/>
   </w:latentStyles>
   <w:style w:type="paragraph" w:default="1" w:styleId="a">
     <w:name w:val="Normal"/>
@@ -4205,7 +4216,7 @@
 </file>
 
 <file path=customXml/itemProps1.xml><?xml version="1.0" encoding="utf-8"?>
-<ds:datastoreItem xmlns:ds="http://schemas.openxmlformats.org/officeDocument/2006/customXml" ds:itemID="{F70BFFFC-A65A-4ED9-B070-0D6768DA8AAF}">
+<ds:datastoreItem xmlns:ds="http://schemas.openxmlformats.org/officeDocument/2006/customXml" ds:itemID="{A1ECDE75-9F14-489F-A705-88B70E762A77}">
   <ds:schemaRefs>
     <ds:schemaRef ds:uri="http://schemas.openxmlformats.org/officeDocument/2006/bibliography"/>
   </ds:schemaRefs>

</xml_diff>